<commit_message>
Formatting improvements for LaTeX
</commit_message>
<xml_diff>
--- a/Algebra/MAT061-13-Lesson_13.docx
+++ b/Algebra/MAT061-13-Lesson_13.docx
@@ -1,13 +1,19 @@
 
 <file path=word/document.xml><?xml version="1.0" encoding="utf-8"?>
-<w:document xmlns:wpc="http://schemas.microsoft.com/office/word/2010/wordprocessingCanvas" xmlns:cx="http://schemas.microsoft.com/office/drawing/2014/chartex" xmlns:cx1="http://schemas.microsoft.com/office/drawing/2015/9/8/chartex" xmlns:cx2="http://schemas.microsoft.com/office/drawing/2015/10/21/chartex" xmlns:cx3="http://schemas.microsoft.com/office/drawing/2016/5/9/chartex" xmlns:cx4="http://schemas.microsoft.com/office/drawing/2016/5/10/chartex" xmlns:cx5="http://schemas.microsoft.com/office/drawing/2016/5/11/chartex" xmlns:cx6="http://schemas.microsoft.com/office/drawing/2016/5/12/chartex" xmlns:cx7="http://schemas.microsoft.com/office/drawing/2016/5/13/chartex" xmlns:cx8="http://schemas.microsoft.com/office/drawing/2016/5/14/chartex" xmlns:mc="http://schemas.openxmlformats.org/markup-compatibility/2006" xmlns:aink="http://schemas.microsoft.com/office/drawing/2016/ink" xmlns:am3d="http://schemas.microsoft.com/office/drawing/2017/model3d" xmlns:o="urn:schemas-microsoft-com:office:office" xmlns:r="http://schemas.openxmlformats.org/officeDocument/2006/relationships" xmlns:m="http://schemas.openxmlformats.org/officeDocument/2006/math" xmlns:v="urn:schemas-microsoft-com:vml" xmlns:wp14="http://schemas.microsoft.com/office/word/2010/wordprocessingDrawing" xmlns:wp="http://schemas.openxmlformats.org/drawingml/2006/wordprocessingDrawing" xmlns:w10="urn:schemas-microsoft-com:office:word" xmlns:w="http://schemas.openxmlformats.org/wordprocessingml/2006/main" xmlns:w14="http://schemas.microsoft.com/office/word/2010/wordml" xmlns:w15="http://schemas.microsoft.com/office/word/2012/wordml" xmlns:w16cex="http://schemas.microsoft.com/office/word/2018/wordml/cex" xmlns:w16cid="http://schemas.microsoft.com/office/word/2016/wordml/cid" xmlns:w16="http://schemas.microsoft.com/office/word/2018/wordml" xmlns:w16sdtdh="http://schemas.microsoft.com/office/word/2020/wordml/sdtdatahash" xmlns:w16se="http://schemas.microsoft.com/office/word/2015/wordml/symex" xmlns:wpg="http://schemas.microsoft.com/office/word/2010/wordprocessingGroup" xmlns:wpi="http://schemas.microsoft.com/office/word/2010/wordprocessingInk" xmlns:wne="http://schemas.microsoft.com/office/word/2006/wordml" xmlns:wps="http://schemas.microsoft.com/office/word/2010/wordprocessingShape" mc:Ignorable="w14 w15 w16se w16cid w16 w16cex w16sdtdh wp14">
+<w:document xmlns:w="http://schemas.openxmlformats.org/wordprocessingml/2006/main" xmlns:m="http://schemas.openxmlformats.org/officeDocument/2006/math" xmlns:r="http://schemas.openxmlformats.org/officeDocument/2006/relationships" xmlns:o="urn:schemas-microsoft-com:office:office" xmlns:v="urn:schemas-microsoft-com:vml" xmlns:w10="urn:schemas-microsoft-com:office:word" xmlns:a="http://schemas.openxmlformats.org/drawingml/2006/main" xmlns:pic="http://schemas.openxmlformats.org/drawingml/2006/picture" xmlns:wp="http://schemas.openxmlformats.org/drawingml/2006/wordprocessingDrawing">
   <w:body>
     <w:p>
       <w:pPr>
         <w:pStyle w:val="Title"/>
       </w:pPr>
       <w:r>
-        <w:t>Lesson 13</w:t>
+        <w:t xml:space="preserve">Lesson</w:t>
+      </w:r>
+      <w:r>
+        <w:t xml:space="preserve"> </w:t>
+      </w:r>
+      <w:r>
+        <w:t xml:space="preserve">13</w:t>
       </w:r>
     </w:p>
     <w:p>
@@ -15,638 +21,529 @@
         <w:pStyle w:val="Subtitle"/>
       </w:pPr>
       <w:r>
-        <w:t>Foundations of College Algebra</w:t>
-      </w:r>
-    </w:p>
+        <w:t xml:space="preserve">Foundations</w:t>
+      </w:r>
+      <w:r>
+        <w:t xml:space="preserve"> </w:t>
+      </w:r>
+      <w:r>
+        <w:t xml:space="preserve">of</w:t>
+      </w:r>
+      <w:r>
+        <w:t xml:space="preserve"> </w:t>
+      </w:r>
+      <w:r>
+        <w:t xml:space="preserve">College</w:t>
+      </w:r>
+      <w:r>
+        <w:t xml:space="preserve"> </w:t>
+      </w:r>
+      <w:r>
+        <w:t xml:space="preserve">Algebra</w:t>
+      </w:r>
+    </w:p>
+    <w:bookmarkStart w:id="24" w:name="X29adb71ee976d5e0b982f36007eb55d55d46505"/>
     <w:p>
       <w:pPr>
         <w:pStyle w:val="Heading1"/>
       </w:pPr>
-      <w:bookmarkStart w:id="0" w:name="X29adb71ee976d5e0b982f36007eb55d55d46505"/>
-      <w:r>
-        <w:t>Addition and Subtraction Properties of Equality</w:t>
-      </w:r>
-    </w:p>
+      <w:r>
+        <w:t xml:space="preserve">Addition and Subtraction Properties of Equality</w:t>
+      </w:r>
+    </w:p>
+    <w:bookmarkStart w:id="20" w:name="definition---linear-equations"/>
     <w:p>
       <w:pPr>
         <w:pStyle w:val="Heading2"/>
       </w:pPr>
-      <w:bookmarkStart w:id="1" w:name="definition---linear-equations"/>
-      <w:r>
-        <w:t>Definition - Linear equations</w:t>
-      </w:r>
-    </w:p>
-    <w:p>
-      <w:r>
-        <w:t xml:space="preserve">A </w:t>
+      <w:r>
+        <w:t xml:space="preserve">Definition - Linear equations</w:t>
+      </w:r>
+    </w:p>
+    <w:p>
+      <w:pPr>
+        <w:pStyle w:val="FirstParagraph"/>
+      </w:pPr>
+      <w:r>
+        <w:t xml:space="preserve">A</w:t>
+      </w:r>
+      <w:r>
+        <w:t xml:space="preserve"> </w:t>
       </w:r>
       <w:r>
         <w:rPr>
+          <w:bCs/>
           <w:b/>
-          <w:bCs/>
         </w:rPr>
-        <w:t>linear equation in one variable</w:t>
-      </w:r>
-      <w:r>
-        <w:t xml:space="preserve"> has one variable and:</w:t>
+        <w:t xml:space="preserve">linear equation in one variable</w:t>
+      </w:r>
+      <w:r>
+        <w:t xml:space="preserve"> </w:t>
+      </w:r>
+      <w:r>
+        <w:t xml:space="preserve">has one variable and:</w:t>
       </w:r>
     </w:p>
     <w:p>
       <w:pPr>
         <w:numPr>
           <w:ilvl w:val="0"/>
-          <w:numId w:val="8"/>
+          <w:numId w:val="1001"/>
         </w:numPr>
-        <w:ind w:hanging="475"/>
-        <w:contextualSpacing/>
-      </w:pPr>
-      <w:r>
-        <w:t>No exponents on the variable</w:t>
+        <w:pStyle w:val="Compact"/>
+      </w:pPr>
+      <w:r>
+        <w:t xml:space="preserve">No exponents on the variable</w:t>
       </w:r>
     </w:p>
     <w:p>
       <w:pPr>
         <w:numPr>
           <w:ilvl w:val="0"/>
-          <w:numId w:val="8"/>
+          <w:numId w:val="1001"/>
         </w:numPr>
-        <w:ind w:hanging="475"/>
-        <w:contextualSpacing/>
-      </w:pPr>
-      <w:r>
-        <w:t>No variables in a denominator.</w:t>
-      </w:r>
-    </w:p>
+        <w:pStyle w:val="Compact"/>
+      </w:pPr>
+      <w:r>
+        <w:t xml:space="preserve">No variables in a denominator.</w:t>
+      </w:r>
+    </w:p>
+    <w:bookmarkEnd w:id="20"/>
+    <w:bookmarkStart w:id="21" w:name="subtraction-property-of-equality"/>
     <w:p>
       <w:pPr>
         <w:pStyle w:val="Heading2"/>
       </w:pPr>
-      <w:bookmarkStart w:id="2" w:name="subtraction-property-of-equality"/>
-      <w:bookmarkEnd w:id="1"/>
-      <w:r>
-        <w:t>Subtraction Property of Equality</w:t>
-      </w:r>
-    </w:p>
-    <w:p>
-      <w:r>
-        <w:t xml:space="preserve">For any numbers </w:t>
-      </w:r>
-      <m:oMath>
-        <m:r>
-          <w:rPr>
-            <w:rFonts w:ascii="Cambria Math" w:hAnsi="Cambria Math"/>
-          </w:rPr>
+      <w:r>
+        <w:t xml:space="preserve">Subtraction Property of Equality</w:t>
+      </w:r>
+    </w:p>
+    <w:p>
+      <w:pPr>
+        <w:pStyle w:val="FirstParagraph"/>
+      </w:pPr>
+      <w:r>
+        <w:t xml:space="preserve">For any numbers</w:t>
+      </w:r>
+      <w:r>
+        <w:t xml:space="preserve"> </w:t>
+      </w:r>
+      <m:oMath>
+        <m:r>
           <m:t>a</m:t>
         </m:r>
       </m:oMath>
       <w:r>
-        <w:t xml:space="preserve">, </w:t>
-      </w:r>
-      <m:oMath>
-        <m:r>
-          <w:rPr>
-            <w:rFonts w:ascii="Cambria Math" w:hAnsi="Cambria Math"/>
-          </w:rPr>
+        <w:t xml:space="preserve">,</w:t>
+      </w:r>
+      <w:r>
+        <w:t xml:space="preserve"> </w:t>
+      </w:r>
+      <m:oMath>
+        <m:r>
           <m:t>b</m:t>
         </m:r>
       </m:oMath>
       <w:r>
-        <w:t xml:space="preserve">, and </w:t>
-      </w:r>
-      <m:oMath>
-        <m:r>
-          <w:rPr>
-            <w:rFonts w:ascii="Cambria Math" w:hAnsi="Cambria Math"/>
-          </w:rPr>
+        <w:t xml:space="preserve">, and</w:t>
+      </w:r>
+      <w:r>
+        <w:t xml:space="preserve"> </w:t>
+      </w:r>
+      <m:oMath>
+        <m:r>
           <m:t>c</m:t>
         </m:r>
       </m:oMath>
       <w:r>
-        <w:t xml:space="preserve">, if </w:t>
-      </w:r>
-      <m:oMath>
-        <m:r>
-          <w:rPr>
-            <w:rFonts w:ascii="Cambria Math" w:hAnsi="Cambria Math"/>
-          </w:rPr>
+        <w:t xml:space="preserve">, if</w:t>
+      </w:r>
+      <w:r>
+        <w:t xml:space="preserve"> </w:t>
+      </w:r>
+      <m:oMath>
+        <m:r>
           <m:t>a</m:t>
         </m:r>
         <m:r>
           <m:rPr>
             <m:sty m:val="p"/>
           </m:rPr>
-          <w:rPr>
-            <w:rFonts w:ascii="Cambria Math" w:hAnsi="Cambria Math"/>
-          </w:rPr>
           <m:t>=</m:t>
         </m:r>
         <m:r>
-          <w:rPr>
-            <w:rFonts w:ascii="Cambria Math" w:hAnsi="Cambria Math"/>
-          </w:rPr>
           <m:t>b</m:t>
         </m:r>
       </m:oMath>
       <w:r>
-        <w:t xml:space="preserve">, then </w:t>
-      </w:r>
-      <m:oMath>
-        <m:r>
-          <w:rPr>
-            <w:rFonts w:ascii="Cambria Math" w:hAnsi="Cambria Math"/>
-          </w:rPr>
+        <w:t xml:space="preserve">, then</w:t>
+      </w:r>
+      <w:r>
+        <w:t xml:space="preserve"> </w:t>
+      </w:r>
+      <m:oMath>
+        <m:r>
           <m:t>a</m:t>
         </m:r>
         <m:r>
           <m:rPr>
             <m:sty m:val="p"/>
           </m:rPr>
-          <w:rPr>
-            <w:rFonts w:ascii="Cambria Math" w:hAnsi="Cambria Math"/>
-          </w:rPr>
-          <m:t>-</m:t>
-        </m:r>
-        <m:r>
-          <w:rPr>
-            <w:rFonts w:ascii="Cambria Math" w:hAnsi="Cambria Math"/>
-          </w:rPr>
+          <m:t>−</m:t>
+        </m:r>
+        <m:r>
           <m:t>c</m:t>
         </m:r>
         <m:r>
           <m:rPr>
             <m:sty m:val="p"/>
           </m:rPr>
-          <w:rPr>
-            <w:rFonts w:ascii="Cambria Math" w:hAnsi="Cambria Math"/>
-          </w:rPr>
           <m:t>=</m:t>
         </m:r>
         <m:r>
-          <w:rPr>
-            <w:rFonts w:ascii="Cambria Math" w:hAnsi="Cambria Math"/>
-          </w:rPr>
           <m:t>b</m:t>
         </m:r>
         <m:r>
           <m:rPr>
             <m:sty m:val="p"/>
           </m:rPr>
-          <w:rPr>
-            <w:rFonts w:ascii="Cambria Math" w:hAnsi="Cambria Math"/>
-          </w:rPr>
-          <m:t>-</m:t>
-        </m:r>
-        <m:r>
-          <w:rPr>
-            <w:rFonts w:ascii="Cambria Math" w:hAnsi="Cambria Math"/>
-          </w:rPr>
+          <m:t>−</m:t>
+        </m:r>
+        <m:r>
           <m:t>c</m:t>
         </m:r>
       </m:oMath>
       <w:r>
-        <w:t>.</w:t>
-      </w:r>
-    </w:p>
-    <w:p>
+        <w:t xml:space="preserve">.</w:t>
+      </w:r>
+    </w:p>
+    <w:p>
+      <w:pPr>
+        <w:pStyle w:val="BodyText"/>
+      </w:pPr>
       <w:r>
         <w:rPr>
+          <w:bCs/>
           <w:b/>
+        </w:rPr>
+        <w:t xml:space="preserve">That is, when you subtract the same quantity from both sides of an equation, you still have equality.</w:t>
+      </w:r>
+    </w:p>
+    <w:bookmarkEnd w:id="21"/>
+    <w:bookmarkStart w:id="22" w:name="addition-property-of-equality"/>
+    <w:p>
+      <w:pPr>
+        <w:pStyle w:val="Heading2"/>
+      </w:pPr>
+      <w:r>
+        <w:t xml:space="preserve">Addition Property of Equality</w:t>
+      </w:r>
+    </w:p>
+    <w:p>
+      <w:pPr>
+        <w:pStyle w:val="FirstParagraph"/>
+      </w:pPr>
+      <w:r>
+        <w:t xml:space="preserve">For any numbers</w:t>
+      </w:r>
+      <w:r>
+        <w:t xml:space="preserve"> </w:t>
+      </w:r>
+      <m:oMath>
+        <m:r>
+          <m:t>a</m:t>
+        </m:r>
+      </m:oMath>
+      <w:r>
+        <w:t xml:space="preserve">,</w:t>
+      </w:r>
+      <w:r>
+        <w:t xml:space="preserve"> </w:t>
+      </w:r>
+      <m:oMath>
+        <m:r>
+          <m:t>b</m:t>
+        </m:r>
+      </m:oMath>
+      <w:r>
+        <w:t xml:space="preserve">, and</w:t>
+      </w:r>
+      <w:r>
+        <w:t xml:space="preserve"> </w:t>
+      </w:r>
+      <m:oMath>
+        <m:r>
+          <m:t>c</m:t>
+        </m:r>
+      </m:oMath>
+      <w:r>
+        <w:t xml:space="preserve">, if</w:t>
+      </w:r>
+      <w:r>
+        <w:t xml:space="preserve"> </w:t>
+      </w:r>
+      <m:oMath>
+        <m:r>
+          <m:t>a</m:t>
+        </m:r>
+        <m:r>
+          <m:rPr>
+            <m:sty m:val="p"/>
+          </m:rPr>
+          <m:t>=</m:t>
+        </m:r>
+        <m:r>
+          <m:t>b</m:t>
+        </m:r>
+      </m:oMath>
+      <w:r>
+        <w:t xml:space="preserve">, then</w:t>
+      </w:r>
+      <w:r>
+        <w:t xml:space="preserve"> </w:t>
+      </w:r>
+      <m:oMath>
+        <m:r>
+          <m:t>a</m:t>
+        </m:r>
+        <m:r>
+          <m:rPr>
+            <m:sty m:val="p"/>
+          </m:rPr>
+          <m:t>+</m:t>
+        </m:r>
+        <m:r>
+          <m:t>c</m:t>
+        </m:r>
+        <m:r>
+          <m:rPr>
+            <m:sty m:val="p"/>
+          </m:rPr>
+          <m:t>=</m:t>
+        </m:r>
+        <m:r>
+          <m:t>b</m:t>
+        </m:r>
+        <m:r>
+          <m:rPr>
+            <m:sty m:val="p"/>
+          </m:rPr>
+          <m:t>+</m:t>
+        </m:r>
+        <m:r>
+          <m:t>c</m:t>
+        </m:r>
+      </m:oMath>
+      <w:r>
+        <w:t xml:space="preserve">.</w:t>
+      </w:r>
+    </w:p>
+    <w:p>
+      <w:pPr>
+        <w:pStyle w:val="BodyText"/>
+      </w:pPr>
+      <w:r>
+        <w:rPr>
           <w:bCs/>
+          <w:b/>
         </w:rPr>
-        <w:t>That is, when you subtract the same quantity from both sides of an equation, you still have equality.</w:t>
-      </w:r>
-    </w:p>
+        <w:t xml:space="preserve">That is, when you add the same quantity to both sides of an equation, you still have equality.</w:t>
+      </w:r>
+    </w:p>
+    <w:bookmarkEnd w:id="22"/>
+    <w:bookmarkStart w:id="23" w:name="examples"/>
     <w:p>
       <w:pPr>
         <w:pStyle w:val="Heading2"/>
       </w:pPr>
-      <w:bookmarkStart w:id="3" w:name="addition-property-of-equality"/>
-      <w:bookmarkEnd w:id="2"/>
-      <w:r>
-        <w:t>Addition Property of Equality</w:t>
-      </w:r>
-    </w:p>
-    <w:p>
-      <w:r>
-        <w:t xml:space="preserve">For any numbers </w:t>
-      </w:r>
-      <m:oMath>
-        <m:r>
-          <w:rPr>
-            <w:rFonts w:ascii="Cambria Math" w:hAnsi="Cambria Math"/>
-          </w:rPr>
-          <m:t>a</m:t>
-        </m:r>
-      </m:oMath>
-      <w:r>
-        <w:t xml:space="preserve">, </w:t>
-      </w:r>
-      <m:oMath>
-        <m:r>
-          <w:rPr>
-            <w:rFonts w:ascii="Cambria Math" w:hAnsi="Cambria Math"/>
-          </w:rPr>
-          <m:t>b</m:t>
-        </m:r>
-      </m:oMath>
-      <w:r>
-        <w:t xml:space="preserve">, and </w:t>
-      </w:r>
-      <m:oMath>
-        <m:r>
-          <w:rPr>
-            <w:rFonts w:ascii="Cambria Math" w:hAnsi="Cambria Math"/>
-          </w:rPr>
-          <m:t>c</m:t>
-        </m:r>
-      </m:oMath>
-      <w:r>
-        <w:t xml:space="preserve">, if </w:t>
-      </w:r>
-      <m:oMath>
-        <m:r>
-          <w:rPr>
-            <w:rFonts w:ascii="Cambria Math" w:hAnsi="Cambria Math"/>
-          </w:rPr>
-          <m:t>a</m:t>
-        </m:r>
-        <m:r>
-          <m:rPr>
-            <m:sty m:val="p"/>
-          </m:rPr>
-          <w:rPr>
-            <w:rFonts w:ascii="Cambria Math" w:hAnsi="Cambria Math"/>
-          </w:rPr>
-          <m:t>=</m:t>
-        </m:r>
-        <m:r>
-          <w:rPr>
-            <w:rFonts w:ascii="Cambria Math" w:hAnsi="Cambria Math"/>
-          </w:rPr>
-          <m:t>b</m:t>
-        </m:r>
-      </m:oMath>
-      <w:r>
-        <w:t xml:space="preserve">, then </w:t>
-      </w:r>
-      <m:oMath>
-        <m:r>
-          <w:rPr>
-            <w:rFonts w:ascii="Cambria Math" w:hAnsi="Cambria Math"/>
-          </w:rPr>
-          <m:t>a</m:t>
-        </m:r>
-        <m:r>
-          <m:rPr>
-            <m:sty m:val="p"/>
-          </m:rPr>
-          <w:rPr>
-            <w:rFonts w:ascii="Cambria Math" w:hAnsi="Cambria Math"/>
-          </w:rPr>
-          <m:t>+</m:t>
-        </m:r>
-        <m:r>
-          <w:rPr>
-            <w:rFonts w:ascii="Cambria Math" w:hAnsi="Cambria Math"/>
-          </w:rPr>
-          <m:t>c</m:t>
-        </m:r>
-        <m:r>
-          <m:rPr>
-            <m:sty m:val="p"/>
-          </m:rPr>
-          <w:rPr>
-            <w:rFonts w:ascii="Cambria Math" w:hAnsi="Cambria Math"/>
-          </w:rPr>
-          <m:t>=</m:t>
-        </m:r>
-        <m:r>
-          <w:rPr>
-            <w:rFonts w:ascii="Cambria Math" w:hAnsi="Cambria Math"/>
-          </w:rPr>
-          <m:t>b</m:t>
-        </m:r>
-        <m:r>
-          <m:rPr>
-            <m:sty m:val="p"/>
-          </m:rPr>
-          <w:rPr>
-            <w:rFonts w:ascii="Cambria Math" w:hAnsi="Cambria Math"/>
-          </w:rPr>
-          <m:t>+</m:t>
-        </m:r>
-        <m:r>
-          <w:rPr>
-            <w:rFonts w:ascii="Cambria Math" w:hAnsi="Cambria Math"/>
-          </w:rPr>
-          <m:t>c</m:t>
-        </m:r>
-      </m:oMath>
-      <w:r>
-        <w:t>.</w:t>
-      </w:r>
-    </w:p>
-    <w:p>
-      <w:r>
-        <w:rPr>
-          <w:b/>
-          <w:bCs/>
-        </w:rPr>
-        <w:t>That is, when you add the same quantity to both sides of an equation, you still have equality.</w:t>
-      </w:r>
-    </w:p>
-    <w:p>
-      <w:pPr>
-        <w:pStyle w:val="Heading2"/>
-      </w:pPr>
-      <w:bookmarkStart w:id="4" w:name="examples"/>
-      <w:bookmarkEnd w:id="3"/>
-      <w:r>
-        <w:t>Examples</w:t>
-      </w:r>
-    </w:p>
-    <w:p>
-      <w:r>
-        <w:t>Solve each equation using the Subtraction and Addition Properties of Equality.</w:t>
+      <w:r>
+        <w:t xml:space="preserve">Examples</w:t>
+      </w:r>
+    </w:p>
+    <w:p>
+      <w:pPr>
+        <w:pStyle w:val="FirstParagraph"/>
+      </w:pPr>
+      <w:r>
+        <w:t xml:space="preserve">Solve each equation using the Subtraction and Addition Properties of Equality.</w:t>
       </w:r>
     </w:p>
     <w:p>
       <w:pPr>
         <w:numPr>
           <w:ilvl w:val="0"/>
-          <w:numId w:val="3"/>
+          <w:numId w:val="1002"/>
         </w:numPr>
-        <w:rPr>
-          <w:rFonts w:ascii="Cambria Math" w:hAnsi="Cambria Math"/>
-          <w:oMath/>
-        </w:rPr>
-        <w:sectPr>
-          <w:headerReference w:type="even" r:id="rId7"/>
-          <w:headerReference w:type="default" r:id="rId8"/>
-          <w:footerReference w:type="even" r:id="rId9"/>
-          <w:footerReference w:type="default" r:id="rId10"/>
-          <w:headerReference w:type="first" r:id="rId11"/>
-          <w:footerReference w:type="first" r:id="rId12"/>
-          <w:pgSz w:w="12240" w:h="15840" w:code="1"/>
-          <w:pgMar w:top="720" w:right="720" w:bottom="720" w:left="720" w:header="720" w:footer="720" w:gutter="0"/>
-          <w:cols w:space="720"/>
-          <w:docGrid w:linePitch="360"/>
-        </w:sectPr>
-      </w:pPr>
+      </w:pPr>
+      <m:oMath>
+        <m:r>
+          <m:t>x</m:t>
+        </m:r>
+        <m:r>
+          <m:rPr>
+            <m:sty m:val="p"/>
+          </m:rPr>
+          <m:t>+</m:t>
+        </m:r>
+        <m:r>
+          <m:t>24</m:t>
+        </m:r>
+        <m:r>
+          <m:rPr>
+            <m:sty m:val="p"/>
+          </m:rPr>
+          <m:t>=</m:t>
+        </m:r>
+        <m:r>
+          <m:t>35</m:t>
+        </m:r>
+      </m:oMath>
+      <w:r>
+        <w:t xml:space="preserve"> </w:t>
+      </w:r>
     </w:p>
     <w:p>
       <w:pPr>
         <w:numPr>
           <w:ilvl w:val="0"/>
-          <w:numId w:val="3"/>
+          <w:numId w:val="1002"/>
         </w:numPr>
       </w:pPr>
       <m:oMath>
         <m:r>
-          <w:rPr>
-            <w:rFonts w:ascii="Cambria Math" w:hAnsi="Cambria Math"/>
-          </w:rPr>
-          <m:t>x</m:t>
-        </m:r>
-        <m:r>
-          <m:rPr>
-            <m:sty m:val="p"/>
-          </m:rPr>
-          <w:rPr>
-            <w:rFonts w:ascii="Cambria Math" w:hAnsi="Cambria Math"/>
-          </w:rPr>
+          <m:t>y</m:t>
+        </m:r>
+        <m:r>
+          <m:rPr>
+            <m:sty m:val="p"/>
+          </m:rPr>
           <m:t>+</m:t>
         </m:r>
         <m:r>
-          <w:rPr>
-            <w:rFonts w:ascii="Cambria Math" w:hAnsi="Cambria Math"/>
-          </w:rPr>
-          <m:t>24</m:t>
-        </m:r>
-        <m:r>
-          <m:rPr>
-            <m:sty m:val="p"/>
-          </m:rPr>
-          <w:rPr>
-            <w:rFonts w:ascii="Cambria Math" w:hAnsi="Cambria Math"/>
-          </w:rPr>
+          <m:t>45</m:t>
+        </m:r>
+        <m:r>
+          <m:rPr>
+            <m:sty m:val="p"/>
+          </m:rPr>
           <m:t>=</m:t>
         </m:r>
         <m:r>
-          <w:rPr>
-            <w:rFonts w:ascii="Cambria Math" w:hAnsi="Cambria Math"/>
-          </w:rPr>
-          <m:t>35</m:t>
-        </m:r>
-      </m:oMath>
+          <m:rPr>
+            <m:sty m:val="p"/>
+          </m:rPr>
+          <m:t>−</m:t>
+        </m:r>
+        <m:r>
+          <m:t>66</m:t>
+        </m:r>
+      </m:oMath>
+      <w:r>
+        <w:t xml:space="preserve"> </w:t>
+      </w:r>
     </w:p>
     <w:p>
       <w:pPr>
         <w:numPr>
           <w:ilvl w:val="0"/>
-          <w:numId w:val="3"/>
+          <w:numId w:val="1002"/>
         </w:numPr>
       </w:pPr>
       <m:oMath>
         <m:r>
-          <w:rPr>
-            <w:rFonts w:ascii="Cambria Math" w:hAnsi="Cambria Math"/>
-          </w:rPr>
-          <m:t>y</m:t>
-        </m:r>
-        <m:r>
-          <m:rPr>
-            <m:sty m:val="p"/>
-          </m:rPr>
-          <w:rPr>
-            <w:rFonts w:ascii="Cambria Math" w:hAnsi="Cambria Math"/>
-          </w:rPr>
-          <m:t>+</m:t>
-        </m:r>
-        <m:r>
-          <w:rPr>
-            <w:rFonts w:ascii="Cambria Math" w:hAnsi="Cambria Math"/>
-          </w:rPr>
-          <m:t>4</m:t>
-        </m:r>
-        <m:r>
-          <w:rPr>
-            <w:rFonts w:ascii="Cambria Math" w:hAnsi="Cambria Math"/>
-          </w:rPr>
-          <m:t>5</m:t>
-        </m:r>
-        <m:r>
-          <m:rPr>
-            <m:sty m:val="p"/>
-          </m:rPr>
-          <w:rPr>
-            <w:rFonts w:ascii="Cambria Math" w:hAnsi="Cambria Math"/>
-          </w:rPr>
-          <m:t>=-</m:t>
-        </m:r>
-        <m:r>
-          <w:rPr>
-            <w:rFonts w:ascii="Cambria Math" w:hAnsi="Cambria Math"/>
-          </w:rPr>
-          <m:t>66</m:t>
-        </m:r>
-      </m:oMath>
+          <m:t>a</m:t>
+        </m:r>
+        <m:r>
+          <m:rPr>
+            <m:sty m:val="p"/>
+          </m:rPr>
+          <m:t>−</m:t>
+        </m:r>
+        <m:r>
+          <m:t>45</m:t>
+        </m:r>
+        <m:r>
+          <m:rPr>
+            <m:sty m:val="p"/>
+          </m:rPr>
+          <m:t>=</m:t>
+        </m:r>
+        <m:r>
+          <m:t>76</m:t>
+        </m:r>
+      </m:oMath>
+      <w:r>
+        <w:t xml:space="preserve"> </w:t>
+      </w:r>
     </w:p>
     <w:p>
       <w:pPr>
         <w:numPr>
           <w:ilvl w:val="0"/>
-          <w:numId w:val="3"/>
+          <w:numId w:val="1002"/>
         </w:numPr>
       </w:pPr>
       <m:oMath>
         <m:r>
-          <w:rPr>
-            <w:rFonts w:ascii="Cambria Math" w:hAnsi="Cambria Math"/>
-          </w:rPr>
-          <m:t>a</m:t>
-        </m:r>
-        <m:r>
-          <m:rPr>
-            <m:sty m:val="p"/>
-          </m:rPr>
-          <w:rPr>
-            <w:rFonts w:ascii="Cambria Math" w:hAnsi="Cambria Math"/>
-          </w:rPr>
-          <m:t>-</m:t>
-        </m:r>
-        <m:r>
-          <w:rPr>
-            <w:rFonts w:ascii="Cambria Math" w:hAnsi="Cambria Math"/>
-          </w:rPr>
-          <m:t>45</m:t>
-        </m:r>
-        <m:r>
-          <m:rPr>
-            <m:sty m:val="p"/>
-          </m:rPr>
-          <w:rPr>
-            <w:rFonts w:ascii="Cambria Math" w:hAnsi="Cambria Math"/>
-          </w:rPr>
+          <m:t>m</m:t>
+        </m:r>
+        <m:r>
+          <m:rPr>
+            <m:sty m:val="p"/>
+          </m:rPr>
+          <m:t>−</m:t>
+        </m:r>
+        <m:r>
+          <m:t>18</m:t>
+        </m:r>
+        <m:r>
+          <m:rPr>
+            <m:sty m:val="p"/>
+          </m:rPr>
           <m:t>=</m:t>
         </m:r>
         <m:r>
-          <w:rPr>
-            <w:rFonts w:ascii="Cambria Math" w:hAnsi="Cambria Math"/>
-          </w:rPr>
-          <m:t>76</m:t>
-        </m:r>
-      </m:oMath>
+          <m:rPr>
+            <m:sty m:val="p"/>
+          </m:rPr>
+          <m:t>−</m:t>
+        </m:r>
+        <m:r>
+          <m:t>200</m:t>
+        </m:r>
+      </m:oMath>
+      <w:r>
+        <w:t xml:space="preserve"> </w:t>
+      </w:r>
     </w:p>
     <w:p>
       <w:pPr>
         <w:numPr>
           <w:ilvl w:val="0"/>
-          <w:numId w:val="3"/>
+          <w:numId w:val="1002"/>
         </w:numPr>
-        <w:rPr>
-          <w:rFonts w:ascii="Cambria Math" w:hAnsi="Cambria Math"/>
-          <w:oMath/>
-        </w:rPr>
-        <w:sectPr>
-          <w:type w:val="continuous"/>
-          <w:pgSz w:w="12240" w:h="15840" w:code="1"/>
-          <w:pgMar w:top="720" w:right="720" w:bottom="720" w:left="720" w:header="720" w:footer="720" w:gutter="0"/>
-          <w:cols w:num="3" w:space="720"/>
-          <w:docGrid w:linePitch="360"/>
-        </w:sectPr>
-      </w:pPr>
-    </w:p>
-    <w:p>
-      <w:pPr>
-        <w:numPr>
-          <w:ilvl w:val="0"/>
-          <w:numId w:val="3"/>
-        </w:numPr>
-      </w:pPr>
-      <m:oMath>
-        <m:r>
-          <w:rPr>
-            <w:rFonts w:ascii="Cambria Math" w:hAnsi="Cambria Math"/>
-          </w:rPr>
-          <m:t>m</m:t>
-        </m:r>
-        <m:r>
-          <m:rPr>
-            <m:sty m:val="p"/>
-          </m:rPr>
-          <w:rPr>
-            <w:rFonts w:ascii="Cambria Math" w:hAnsi="Cambria Math"/>
-          </w:rPr>
-          <m:t>-</m:t>
-        </m:r>
-        <m:r>
-          <w:rPr>
-            <w:rFonts w:ascii="Cambria Math" w:hAnsi="Cambria Math"/>
-          </w:rPr>
-          <m:t>18</m:t>
-        </m:r>
-        <m:r>
-          <m:rPr>
-            <m:sty m:val="p"/>
-          </m:rPr>
-          <w:rPr>
-            <w:rFonts w:ascii="Cambria Math" w:hAnsi="Cambria Math"/>
-          </w:rPr>
-          <m:t>=-</m:t>
-        </m:r>
-        <m:r>
-          <w:rPr>
-            <w:rFonts w:ascii="Cambria Math" w:hAnsi="Cambria Math"/>
-          </w:rPr>
-          <m:t>200</m:t>
-        </m:r>
-      </m:oMath>
-    </w:p>
-    <w:p>
-      <w:pPr>
-        <w:numPr>
-          <w:ilvl w:val="0"/>
-          <w:numId w:val="3"/>
-        </w:numPr>
-      </w:pPr>
-      <m:oMath>
-        <m:r>
-          <w:rPr>
-            <w:rFonts w:ascii="Cambria Math" w:hAnsi="Cambria Math"/>
-          </w:rPr>
+      </w:pPr>
+      <m:oMath>
+        <m:r>
           <m:t>a</m:t>
         </m:r>
         <m:r>
           <m:rPr>
             <m:sty m:val="p"/>
           </m:rPr>
-          <w:rPr>
-            <w:rFonts w:ascii="Cambria Math" w:hAnsi="Cambria Math"/>
-          </w:rPr>
           <m:t>+</m:t>
         </m:r>
         <m:f>
           <m:fPr>
-            <m:ctrlPr>
-              <w:rPr>
-                <w:rFonts w:ascii="Cambria Math" w:hAnsi="Cambria Math"/>
-              </w:rPr>
-            </m:ctrlPr>
+            <m:type m:val="bar"/>
           </m:fPr>
           <m:num>
             <m:r>
-              <w:rPr>
-                <w:rFonts w:ascii="Cambria Math" w:hAnsi="Cambria Math"/>
-              </w:rPr>
               <m:t>1</m:t>
             </m:r>
           </m:num>
           <m:den>
             <m:r>
-              <w:rPr>
-                <w:rFonts w:ascii="Cambria Math" w:hAnsi="Cambria Math"/>
-              </w:rPr>
               <m:t>4</m:t>
             </m:r>
           </m:den>
@@ -655,181 +552,143 @@
           <m:rPr>
             <m:sty m:val="p"/>
           </m:rPr>
-          <w:rPr>
-            <w:rFonts w:ascii="Cambria Math" w:hAnsi="Cambria Math"/>
-          </w:rPr>
           <m:t>=</m:t>
         </m:r>
         <m:f>
           <m:fPr>
-            <m:ctrlPr>
-              <w:rPr>
-                <w:rFonts w:ascii="Cambria Math" w:hAnsi="Cambria Math"/>
-              </w:rPr>
-            </m:ctrlPr>
+            <m:type m:val="bar"/>
           </m:fPr>
           <m:num>
             <m:r>
-              <w:rPr>
-                <w:rFonts w:ascii="Cambria Math" w:hAnsi="Cambria Math"/>
-              </w:rPr>
               <m:t>3</m:t>
             </m:r>
           </m:num>
           <m:den>
             <m:r>
-              <w:rPr>
-                <w:rFonts w:ascii="Cambria Math" w:hAnsi="Cambria Math"/>
-              </w:rPr>
               <m:t>4</m:t>
             </m:r>
           </m:den>
         </m:f>
       </m:oMath>
-    </w:p>
+      <w:r>
+        <w:t xml:space="preserve"> </w:t>
+      </w:r>
+    </w:p>
+    <w:bookmarkEnd w:id="23"/>
+    <w:bookmarkEnd w:id="24"/>
+    <w:bookmarkStart w:id="28" w:name="X6b629628ddc461aece489abf12257fdcbba319c"/>
     <w:p>
       <w:pPr>
         <w:pStyle w:val="Heading1"/>
-        <w:sectPr>
-          <w:type w:val="continuous"/>
-          <w:pgSz w:w="12240" w:h="15840" w:code="1"/>
-          <w:pgMar w:top="720" w:right="720" w:bottom="720" w:left="720" w:header="720" w:footer="720" w:gutter="0"/>
-          <w:cols w:num="2" w:space="720"/>
-          <w:docGrid w:linePitch="360"/>
-        </w:sectPr>
-      </w:pPr>
-      <w:bookmarkStart w:id="5" w:name="X6b629628ddc461aece489abf12257fdcbba319c"/>
-      <w:bookmarkEnd w:id="0"/>
-      <w:bookmarkEnd w:id="4"/>
-    </w:p>
-    <w:p>
-      <w:pPr>
-        <w:pStyle w:val="Heading1"/>
-      </w:pPr>
-      <w:r>
-        <w:t>Multiplication and Division Properties of Equality</w:t>
-      </w:r>
-    </w:p>
+      </w:pPr>
+      <w:r>
+        <w:t xml:space="preserve">Multiplication and Division Properties of Equality</w:t>
+      </w:r>
+    </w:p>
+    <w:bookmarkStart w:id="25" w:name="division-property-of-equality"/>
     <w:p>
       <w:pPr>
         <w:pStyle w:val="Heading2"/>
       </w:pPr>
-      <w:bookmarkStart w:id="6" w:name="division-property-of-equality"/>
-      <w:r>
-        <w:t>Division Property of equality</w:t>
-      </w:r>
-    </w:p>
-    <w:p>
-      <w:r>
-        <w:t xml:space="preserve">For any numbers </w:t>
-      </w:r>
-      <m:oMath>
-        <m:r>
-          <w:rPr>
-            <w:rFonts w:ascii="Cambria Math" w:hAnsi="Cambria Math"/>
-          </w:rPr>
+      <w:r>
+        <w:t xml:space="preserve">Division Property of equality</w:t>
+      </w:r>
+    </w:p>
+    <w:p>
+      <w:pPr>
+        <w:pStyle w:val="FirstParagraph"/>
+      </w:pPr>
+      <w:r>
+        <w:t xml:space="preserve">For any numbers</w:t>
+      </w:r>
+      <w:r>
+        <w:t xml:space="preserve"> </w:t>
+      </w:r>
+      <m:oMath>
+        <m:r>
           <m:t>a</m:t>
         </m:r>
       </m:oMath>
       <w:r>
-        <w:t xml:space="preserve">, </w:t>
-      </w:r>
-      <m:oMath>
-        <m:r>
-          <w:rPr>
-            <w:rFonts w:ascii="Cambria Math" w:hAnsi="Cambria Math"/>
-          </w:rPr>
+        <w:t xml:space="preserve">,</w:t>
+      </w:r>
+      <w:r>
+        <w:t xml:space="preserve"> </w:t>
+      </w:r>
+      <m:oMath>
+        <m:r>
           <m:t>b</m:t>
         </m:r>
       </m:oMath>
       <w:r>
-        <w:t xml:space="preserve">, and </w:t>
-      </w:r>
-      <m:oMath>
-        <m:r>
-          <w:rPr>
-            <w:rFonts w:ascii="Cambria Math" w:hAnsi="Cambria Math"/>
-          </w:rPr>
+        <w:t xml:space="preserve">, and</w:t>
+      </w:r>
+      <w:r>
+        <w:t xml:space="preserve"> </w:t>
+      </w:r>
+      <m:oMath>
+        <m:r>
           <m:t>c</m:t>
         </m:r>
       </m:oMath>
       <w:r>
-        <w:t xml:space="preserve">, and </w:t>
-      </w:r>
-      <m:oMath>
-        <m:r>
-          <w:rPr>
-            <w:rFonts w:ascii="Cambria Math" w:hAnsi="Cambria Math"/>
-          </w:rPr>
+        <w:t xml:space="preserve">, and</w:t>
+      </w:r>
+      <w:r>
+        <w:t xml:space="preserve"> </w:t>
+      </w:r>
+      <m:oMath>
+        <m:r>
           <m:t>c</m:t>
         </m:r>
         <m:r>
           <m:rPr>
             <m:sty m:val="p"/>
           </m:rPr>
-          <w:rPr>
-            <w:rFonts w:ascii="Cambria Math" w:hAnsi="Cambria Math"/>
-          </w:rPr>
           <m:t>≠</m:t>
         </m:r>
         <m:r>
-          <w:rPr>
-            <w:rFonts w:ascii="Cambria Math" w:hAnsi="Cambria Math"/>
-          </w:rPr>
           <m:t>0</m:t>
         </m:r>
       </m:oMath>
       <w:r>
-        <w:t xml:space="preserve">, if </w:t>
-      </w:r>
-      <m:oMath>
-        <m:r>
-          <w:rPr>
-            <w:rFonts w:ascii="Cambria Math" w:hAnsi="Cambria Math"/>
-          </w:rPr>
+        <w:t xml:space="preserve">, if</w:t>
+      </w:r>
+      <w:r>
+        <w:t xml:space="preserve"> </w:t>
+      </w:r>
+      <m:oMath>
+        <m:r>
           <m:t>a</m:t>
         </m:r>
         <m:r>
           <m:rPr>
             <m:sty m:val="p"/>
           </m:rPr>
-          <w:rPr>
-            <w:rFonts w:ascii="Cambria Math" w:hAnsi="Cambria Math"/>
-          </w:rPr>
           <m:t>=</m:t>
         </m:r>
         <m:r>
-          <w:rPr>
-            <w:rFonts w:ascii="Cambria Math" w:hAnsi="Cambria Math"/>
-          </w:rPr>
           <m:t>b</m:t>
         </m:r>
       </m:oMath>
       <w:r>
-        <w:t xml:space="preserve">, then </w:t>
+        <w:t xml:space="preserve">, then</w:t>
+      </w:r>
+      <w:r>
+        <w:t xml:space="preserve"> </w:t>
       </w:r>
       <m:oMath>
         <m:f>
           <m:fPr>
-            <m:ctrlPr>
-              <w:rPr>
-                <w:rFonts w:ascii="Cambria Math" w:hAnsi="Cambria Math"/>
-              </w:rPr>
-            </m:ctrlPr>
+            <m:type m:val="bar"/>
           </m:fPr>
           <m:num>
             <m:r>
-              <w:rPr>
-                <w:rFonts w:ascii="Cambria Math" w:hAnsi="Cambria Math"/>
-              </w:rPr>
               <m:t>a</m:t>
             </m:r>
           </m:num>
           <m:den>
             <m:r>
-              <w:rPr>
-                <w:rFonts w:ascii="Cambria Math" w:hAnsi="Cambria Math"/>
-              </w:rPr>
               <m:t>c</m:t>
             </m:r>
           </m:den>
@@ -838,338 +697,268 @@
           <m:rPr>
             <m:sty m:val="p"/>
           </m:rPr>
-          <w:rPr>
-            <w:rFonts w:ascii="Cambria Math" w:hAnsi="Cambria Math"/>
-          </w:rPr>
           <m:t>=</m:t>
         </m:r>
         <m:f>
           <m:fPr>
-            <m:ctrlPr>
-              <w:rPr>
-                <w:rFonts w:ascii="Cambria Math" w:hAnsi="Cambria Math"/>
-              </w:rPr>
-            </m:ctrlPr>
+            <m:type m:val="bar"/>
           </m:fPr>
           <m:num>
             <m:r>
-              <w:rPr>
-                <w:rFonts w:ascii="Cambria Math" w:hAnsi="Cambria Math"/>
-              </w:rPr>
               <m:t>b</m:t>
             </m:r>
           </m:num>
           <m:den>
             <m:r>
-              <w:rPr>
-                <w:rFonts w:ascii="Cambria Math" w:hAnsi="Cambria Math"/>
-              </w:rPr>
               <m:t>c</m:t>
             </m:r>
           </m:den>
         </m:f>
       </m:oMath>
       <w:r>
-        <w:t>.</w:t>
-      </w:r>
-    </w:p>
-    <w:p>
+        <w:t xml:space="preserve">.</w:t>
+      </w:r>
+    </w:p>
+    <w:p>
+      <w:pPr>
+        <w:pStyle w:val="BodyText"/>
+      </w:pPr>
       <w:r>
         <w:rPr>
+          <w:bCs/>
           <w:b/>
+        </w:rPr>
+        <w:t xml:space="preserve">That is, when you divide both sides of an equation by any non-zero number, you still have equality.</w:t>
+      </w:r>
+    </w:p>
+    <w:bookmarkEnd w:id="25"/>
+    <w:bookmarkStart w:id="26" w:name="multiplication-property-of-equality"/>
+    <w:p>
+      <w:pPr>
+        <w:pStyle w:val="Heading2"/>
+      </w:pPr>
+      <w:r>
+        <w:t xml:space="preserve">Multiplication Property of equality</w:t>
+      </w:r>
+    </w:p>
+    <w:p>
+      <w:pPr>
+        <w:pStyle w:val="FirstParagraph"/>
+      </w:pPr>
+      <w:r>
+        <w:t xml:space="preserve">For any numbers</w:t>
+      </w:r>
+      <w:r>
+        <w:t xml:space="preserve"> </w:t>
+      </w:r>
+      <m:oMath>
+        <m:r>
+          <m:t>a</m:t>
+        </m:r>
+      </m:oMath>
+      <w:r>
+        <w:t xml:space="preserve">,</w:t>
+      </w:r>
+      <w:r>
+        <w:t xml:space="preserve"> </w:t>
+      </w:r>
+      <m:oMath>
+        <m:r>
+          <m:t>b</m:t>
+        </m:r>
+      </m:oMath>
+      <w:r>
+        <w:t xml:space="preserve">, and</w:t>
+      </w:r>
+      <w:r>
+        <w:t xml:space="preserve"> </w:t>
+      </w:r>
+      <m:oMath>
+        <m:r>
+          <m:t>c</m:t>
+        </m:r>
+      </m:oMath>
+      <w:r>
+        <w:t xml:space="preserve">, and</w:t>
+      </w:r>
+      <w:r>
+        <w:t xml:space="preserve"> </w:t>
+      </w:r>
+      <m:oMath>
+        <m:r>
+          <m:t>c</m:t>
+        </m:r>
+        <m:r>
+          <m:rPr>
+            <m:sty m:val="p"/>
+          </m:rPr>
+          <m:t>≠</m:t>
+        </m:r>
+        <m:r>
+          <m:t>0</m:t>
+        </m:r>
+      </m:oMath>
+      <w:r>
+        <w:t xml:space="preserve">, if</w:t>
+      </w:r>
+      <w:r>
+        <w:t xml:space="preserve"> </w:t>
+      </w:r>
+      <m:oMath>
+        <m:r>
+          <m:t>a</m:t>
+        </m:r>
+        <m:r>
+          <m:rPr>
+            <m:sty m:val="p"/>
+          </m:rPr>
+          <m:t>=</m:t>
+        </m:r>
+        <m:r>
+          <m:t>b</m:t>
+        </m:r>
+      </m:oMath>
+      <w:r>
+        <w:t xml:space="preserve">, then</w:t>
+      </w:r>
+      <w:r>
+        <w:t xml:space="preserve"> </w:t>
+      </w:r>
+      <m:oMath>
+        <m:r>
+          <m:t>a</m:t>
+        </m:r>
+        <m:r>
+          <m:t>c</m:t>
+        </m:r>
+        <m:r>
+          <m:rPr>
+            <m:sty m:val="p"/>
+          </m:rPr>
+          <m:t>=</m:t>
+        </m:r>
+        <m:r>
+          <m:t>b</m:t>
+        </m:r>
+        <m:r>
+          <m:t>c</m:t>
+        </m:r>
+      </m:oMath>
+      <w:r>
+        <w:t xml:space="preserve">.</w:t>
+      </w:r>
+    </w:p>
+    <w:p>
+      <w:pPr>
+        <w:pStyle w:val="BodyText"/>
+      </w:pPr>
+      <w:r>
+        <w:rPr>
           <w:bCs/>
+          <w:b/>
         </w:rPr>
-        <w:t>That is, when you divide both sides of an equation by any non-zero number, you still have equality.</w:t>
-      </w:r>
-    </w:p>
+        <w:t xml:space="preserve">That is, when you multiply both sides of an equation by any non-zero number, you still have equality.</w:t>
+      </w:r>
+    </w:p>
+    <w:bookmarkEnd w:id="26"/>
+    <w:bookmarkStart w:id="27" w:name="examples-1"/>
     <w:p>
       <w:pPr>
         <w:pStyle w:val="Heading2"/>
       </w:pPr>
-      <w:bookmarkStart w:id="7" w:name="multiplication-property-of-equality"/>
-      <w:bookmarkEnd w:id="6"/>
-      <w:r>
-        <w:t>Multiplication Property of equality</w:t>
-      </w:r>
-    </w:p>
-    <w:p>
-      <w:r>
-        <w:t xml:space="preserve">For any numbers </w:t>
-      </w:r>
-      <m:oMath>
-        <m:r>
-          <w:rPr>
-            <w:rFonts w:ascii="Cambria Math" w:hAnsi="Cambria Math"/>
-          </w:rPr>
-          <m:t>a</m:t>
-        </m:r>
-      </m:oMath>
-      <w:r>
-        <w:t xml:space="preserve">, </w:t>
-      </w:r>
-      <m:oMath>
-        <m:r>
-          <w:rPr>
-            <w:rFonts w:ascii="Cambria Math" w:hAnsi="Cambria Math"/>
-          </w:rPr>
-          <m:t>b</m:t>
-        </m:r>
-      </m:oMath>
-      <w:r>
-        <w:t xml:space="preserve">, and </w:t>
-      </w:r>
-      <m:oMath>
-        <m:r>
-          <w:rPr>
-            <w:rFonts w:ascii="Cambria Math" w:hAnsi="Cambria Math"/>
-          </w:rPr>
-          <m:t>c</m:t>
-        </m:r>
-      </m:oMath>
-      <w:r>
-        <w:t xml:space="preserve">, and </w:t>
-      </w:r>
-      <m:oMath>
-        <m:r>
-          <w:rPr>
-            <w:rFonts w:ascii="Cambria Math" w:hAnsi="Cambria Math"/>
-          </w:rPr>
-          <m:t>c</m:t>
-        </m:r>
-        <m:r>
-          <m:rPr>
-            <m:sty m:val="p"/>
-          </m:rPr>
-          <w:rPr>
-            <w:rFonts w:ascii="Cambria Math" w:hAnsi="Cambria Math"/>
-          </w:rPr>
-          <m:t>≠</m:t>
-        </m:r>
-        <m:r>
-          <w:rPr>
-            <w:rFonts w:ascii="Cambria Math" w:hAnsi="Cambria Math"/>
-          </w:rPr>
-          <m:t>0</m:t>
-        </m:r>
-      </m:oMath>
-      <w:r>
-        <w:t xml:space="preserve">, if </w:t>
-      </w:r>
-      <m:oMath>
-        <m:r>
-          <w:rPr>
-            <w:rFonts w:ascii="Cambria Math" w:hAnsi="Cambria Math"/>
-          </w:rPr>
-          <m:t>a</m:t>
-        </m:r>
-        <m:r>
-          <m:rPr>
-            <m:sty m:val="p"/>
-          </m:rPr>
-          <w:rPr>
-            <w:rFonts w:ascii="Cambria Math" w:hAnsi="Cambria Math"/>
-          </w:rPr>
-          <m:t>=</m:t>
-        </m:r>
-        <m:r>
-          <w:rPr>
-            <w:rFonts w:ascii="Cambria Math" w:hAnsi="Cambria Math"/>
-          </w:rPr>
-          <m:t>b</m:t>
-        </m:r>
-      </m:oMath>
-      <w:r>
-        <w:t xml:space="preserve">, then </w:t>
-      </w:r>
-      <m:oMath>
-        <m:r>
-          <w:rPr>
-            <w:rFonts w:ascii="Cambria Math" w:hAnsi="Cambria Math"/>
-          </w:rPr>
-          <m:t>ac</m:t>
-        </m:r>
-        <m:r>
-          <m:rPr>
-            <m:sty m:val="p"/>
-          </m:rPr>
-          <w:rPr>
-            <w:rFonts w:ascii="Cambria Math" w:hAnsi="Cambria Math"/>
-          </w:rPr>
-          <m:t>=</m:t>
-        </m:r>
-        <m:r>
-          <w:rPr>
-            <w:rFonts w:ascii="Cambria Math" w:hAnsi="Cambria Math"/>
-          </w:rPr>
-          <m:t>bc</m:t>
-        </m:r>
-      </m:oMath>
-      <w:r>
-        <w:t>.</w:t>
-      </w:r>
-    </w:p>
-    <w:p>
-      <w:r>
-        <w:rPr>
-          <w:b/>
-          <w:bCs/>
-        </w:rPr>
-        <w:t>That is, when you multiply both sides of an equation</w:t>
-      </w:r>
-      <w:r>
-        <w:rPr>
-          <w:b/>
-          <w:bCs/>
-        </w:rPr>
-        <w:t xml:space="preserve"> by any non-zero number, you still have equality.</w:t>
-      </w:r>
-    </w:p>
-    <w:p>
-      <w:pPr>
-        <w:pStyle w:val="Heading2"/>
-      </w:pPr>
-      <w:bookmarkStart w:id="8" w:name="examples-1"/>
-      <w:bookmarkEnd w:id="7"/>
-      <w:r>
-        <w:t>Examples</w:t>
-      </w:r>
-    </w:p>
-    <w:p>
-      <w:r>
-        <w:t>Solve the following equation using the Division and Multiplication Properties of Equality.</w:t>
+      <w:r>
+        <w:t xml:space="preserve">Examples</w:t>
+      </w:r>
+    </w:p>
+    <w:p>
+      <w:pPr>
+        <w:pStyle w:val="FirstParagraph"/>
+      </w:pPr>
+      <w:r>
+        <w:t xml:space="preserve">Solve the following equation using the Division and Multiplication Properties of Equality.</w:t>
       </w:r>
     </w:p>
     <w:p>
       <w:pPr>
         <w:numPr>
           <w:ilvl w:val="0"/>
-          <w:numId w:val="4"/>
+          <w:numId w:val="1003"/>
         </w:numPr>
-        <w:rPr>
-          <w:rFonts w:ascii="Cambria Math" w:hAnsi="Cambria Math"/>
-          <w:oMath/>
-        </w:rPr>
-        <w:sectPr>
-          <w:type w:val="continuous"/>
-          <w:pgSz w:w="12240" w:h="15840" w:code="1"/>
-          <w:pgMar w:top="720" w:right="720" w:bottom="720" w:left="720" w:header="720" w:footer="720" w:gutter="0"/>
-          <w:cols w:space="720"/>
-          <w:docGrid w:linePitch="360"/>
-        </w:sectPr>
-      </w:pPr>
+      </w:pPr>
+      <m:oMath>
+        <m:r>
+          <m:t>8</m:t>
+        </m:r>
+        <m:r>
+          <m:t>x</m:t>
+        </m:r>
+        <m:r>
+          <m:rPr>
+            <m:sty m:val="p"/>
+          </m:rPr>
+          <m:t>=</m:t>
+        </m:r>
+        <m:r>
+          <m:t>56</m:t>
+        </m:r>
+      </m:oMath>
+      <w:r>
+        <w:t xml:space="preserve"> </w:t>
+      </w:r>
     </w:p>
     <w:p>
       <w:pPr>
         <w:numPr>
           <w:ilvl w:val="0"/>
-          <w:numId w:val="4"/>
+          <w:numId w:val="1003"/>
         </w:numPr>
       </w:pPr>
       <m:oMath>
         <m:r>
-          <w:rPr>
-            <w:rFonts w:ascii="Cambria Math" w:hAnsi="Cambria Math"/>
-          </w:rPr>
-          <m:t>8</m:t>
-        </m:r>
-        <m:r>
-          <w:rPr>
-            <w:rFonts w:ascii="Cambria Math" w:hAnsi="Cambria Math"/>
-          </w:rPr>
-          <m:t>x</m:t>
-        </m:r>
-        <m:r>
-          <m:rPr>
-            <m:sty m:val="p"/>
-          </m:rPr>
-          <w:rPr>
-            <w:rFonts w:ascii="Cambria Math" w:hAnsi="Cambria Math"/>
-          </w:rPr>
+          <m:rPr>
+            <m:sty m:val="p"/>
+          </m:rPr>
+          <m:t>−</m:t>
+        </m:r>
+        <m:r>
+          <m:t>5</m:t>
+        </m:r>
+        <m:r>
+          <m:t>c</m:t>
+        </m:r>
+        <m:r>
+          <m:rPr>
+            <m:sty m:val="p"/>
+          </m:rPr>
           <m:t>=</m:t>
         </m:r>
         <m:r>
-          <w:rPr>
-            <w:rFonts w:ascii="Cambria Math" w:hAnsi="Cambria Math"/>
-          </w:rPr>
-          <m:t>56</m:t>
-        </m:r>
-      </m:oMath>
+          <m:t>55</m:t>
+        </m:r>
+      </m:oMath>
+      <w:r>
+        <w:t xml:space="preserve"> </w:t>
+      </w:r>
     </w:p>
     <w:p>
       <w:pPr>
         <w:numPr>
           <w:ilvl w:val="0"/>
-          <w:numId w:val="4"/>
-        </w:numPr>
-      </w:pPr>
-      <m:oMath>
-        <m:r>
-          <m:rPr>
-            <m:sty m:val="p"/>
-          </m:rPr>
-          <w:rPr>
-            <w:rFonts w:ascii="Cambria Math" w:hAnsi="Cambria Math"/>
-          </w:rPr>
-          <m:t>-</m:t>
-        </m:r>
-        <m:r>
-          <w:rPr>
-            <w:rFonts w:ascii="Cambria Math" w:hAnsi="Cambria Math"/>
-          </w:rPr>
-          <m:t>5</m:t>
-        </m:r>
-        <m:r>
-          <w:rPr>
-            <w:rFonts w:ascii="Cambria Math" w:hAnsi="Cambria Math"/>
-          </w:rPr>
-          <m:t>c</m:t>
-        </m:r>
-        <m:r>
-          <m:rPr>
-            <m:sty m:val="p"/>
-          </m:rPr>
-          <w:rPr>
-            <w:rFonts w:ascii="Cambria Math" w:hAnsi="Cambria Math"/>
-          </w:rPr>
-          <m:t>=</m:t>
-        </m:r>
-        <m:r>
-          <w:rPr>
-            <w:rFonts w:ascii="Cambria Math" w:hAnsi="Cambria Math"/>
-          </w:rPr>
-          <m:t>55</m:t>
-        </m:r>
-      </m:oMath>
-    </w:p>
-    <w:p>
-      <w:pPr>
-        <w:numPr>
-          <w:ilvl w:val="0"/>
-          <w:numId w:val="4"/>
+          <w:numId w:val="1003"/>
         </w:numPr>
       </w:pPr>
       <m:oMath>
         <m:f>
           <m:fPr>
-            <m:ctrlPr>
-              <w:rPr>
-                <w:rFonts w:ascii="Cambria Math" w:hAnsi="Cambria Math"/>
-              </w:rPr>
-            </m:ctrlPr>
+            <m:type m:val="bar"/>
           </m:fPr>
           <m:num>
             <m:r>
-              <w:rPr>
-                <w:rFonts w:ascii="Cambria Math" w:hAnsi="Cambria Math"/>
-              </w:rPr>
               <m:t>z</m:t>
             </m:r>
           </m:num>
           <m:den>
             <m:r>
-              <w:rPr>
-                <w:rFonts w:ascii="Cambria Math" w:hAnsi="Cambria Math"/>
-              </w:rPr>
               <m:t>2</m:t>
             </m:r>
           </m:den>
@@ -1178,75 +967,39 @@
           <m:rPr>
             <m:sty m:val="p"/>
           </m:rPr>
-          <w:rPr>
-            <w:rFonts w:ascii="Cambria Math" w:hAnsi="Cambria Math"/>
-          </w:rPr>
           <m:t>=</m:t>
         </m:r>
         <m:r>
-          <w:rPr>
-            <w:rFonts w:ascii="Cambria Math" w:hAnsi="Cambria Math"/>
-          </w:rPr>
           <m:t>54</m:t>
         </m:r>
       </m:oMath>
+      <w:r>
+        <w:t xml:space="preserve"> </w:t>
+      </w:r>
     </w:p>
     <w:p>
       <w:pPr>
         <w:numPr>
           <w:ilvl w:val="0"/>
-          <w:numId w:val="4"/>
+          <w:numId w:val="1003"/>
         </w:numPr>
-        <w:rPr>
-          <w:rFonts w:ascii="Cambria Math" w:hAnsi="Cambria Math"/>
-          <w:oMath/>
-        </w:rPr>
-        <w:sectPr>
-          <w:type w:val="continuous"/>
-          <w:pgSz w:w="12240" w:h="15840" w:code="1"/>
-          <w:pgMar w:top="720" w:right="720" w:bottom="720" w:left="720" w:header="720" w:footer="720" w:gutter="0"/>
-          <w:cols w:num="3" w:space="720"/>
-          <w:docGrid w:linePitch="360"/>
-        </w:sectPr>
-      </w:pPr>
-    </w:p>
-    <w:p>
-      <w:pPr>
-        <w:numPr>
-          <w:ilvl w:val="0"/>
-          <w:numId w:val="4"/>
-        </w:numPr>
-      </w:pPr>
-      <m:oMath>
-        <m:r>
-          <w:rPr>
-            <w:rFonts w:ascii="Cambria Math" w:hAnsi="Cambria Math"/>
-          </w:rPr>
-          <w:lastRenderedPageBreak/>
+      </w:pPr>
+      <m:oMath>
+        <m:r>
           <m:t>20</m:t>
         </m:r>
         <m:r>
           <m:rPr>
             <m:sty m:val="p"/>
           </m:rPr>
-          <w:rPr>
-            <w:rFonts w:ascii="Cambria Math" w:hAnsi="Cambria Math"/>
-          </w:rPr>
           <m:t>=</m:t>
         </m:r>
         <m:f>
           <m:fPr>
-            <m:ctrlPr>
-              <w:rPr>
-                <w:rFonts w:ascii="Cambria Math" w:hAnsi="Cambria Math"/>
-              </w:rPr>
-            </m:ctrlPr>
+            <m:type m:val="bar"/>
           </m:fPr>
           <m:num>
             <m:r>
-              <w:rPr>
-                <w:rFonts w:ascii="Cambria Math" w:hAnsi="Cambria Math"/>
-              </w:rPr>
               <m:t>q</m:t>
             </m:r>
           </m:num>
@@ -1255,26 +1008,23 @@
               <m:rPr>
                 <m:sty m:val="p"/>
               </m:rPr>
-              <w:rPr>
-                <w:rFonts w:ascii="Cambria Math" w:hAnsi="Cambria Math"/>
-              </w:rPr>
-              <m:t>-</m:t>
+              <m:t>−</m:t>
             </m:r>
             <m:r>
-              <w:rPr>
-                <w:rFonts w:ascii="Cambria Math" w:hAnsi="Cambria Math"/>
-              </w:rPr>
               <m:t>5</m:t>
             </m:r>
           </m:den>
         </m:f>
       </m:oMath>
+      <w:r>
+        <w:t xml:space="preserve"> </w:t>
+      </w:r>
     </w:p>
     <w:p>
       <w:pPr>
         <w:numPr>
           <w:ilvl w:val="0"/>
-          <w:numId w:val="4"/>
+          <w:numId w:val="1003"/>
         </w:numPr>
       </w:pPr>
       <m:oMath>
@@ -1282,347 +1032,235 @@
           <m:rPr>
             <m:sty m:val="p"/>
           </m:rPr>
-          <w:rPr>
-            <w:rFonts w:ascii="Cambria Math" w:hAnsi="Cambria Math"/>
-          </w:rPr>
-          <m:t>-</m:t>
-        </m:r>
-        <m:r>
-          <w:rPr>
-            <w:rFonts w:ascii="Cambria Math" w:hAnsi="Cambria Math"/>
-          </w:rPr>
+          <m:t>−</m:t>
+        </m:r>
+        <m:r>
           <m:t>807</m:t>
         </m:r>
         <m:r>
           <m:rPr>
             <m:sty m:val="p"/>
           </m:rPr>
-          <w:rPr>
-            <w:rFonts w:ascii="Cambria Math" w:hAnsi="Cambria Math"/>
-          </w:rPr>
           <m:t>=</m:t>
         </m:r>
         <m:r>
-          <w:rPr>
-            <w:rFonts w:ascii="Cambria Math" w:hAnsi="Cambria Math"/>
-          </w:rPr>
           <m:t>15</m:t>
         </m:r>
         <m:r>
-          <w:rPr>
-            <w:rFonts w:ascii="Cambria Math" w:hAnsi="Cambria Math"/>
-          </w:rPr>
           <m:t>y</m:t>
         </m:r>
       </m:oMath>
-    </w:p>
+      <w:r>
+        <w:t xml:space="preserve"> </w:t>
+      </w:r>
+    </w:p>
+    <w:bookmarkEnd w:id="27"/>
+    <w:bookmarkEnd w:id="28"/>
+    <w:bookmarkStart w:id="29" w:name="simplify-equations-and-then-solve"/>
     <w:p>
       <w:pPr>
         <w:pStyle w:val="Heading1"/>
-        <w:sectPr>
-          <w:type w:val="continuous"/>
-          <w:pgSz w:w="12240" w:h="15840" w:code="1"/>
-          <w:pgMar w:top="720" w:right="720" w:bottom="720" w:left="720" w:header="720" w:footer="720" w:gutter="0"/>
-          <w:cols w:num="2" w:space="720"/>
-          <w:docGrid w:linePitch="360"/>
-        </w:sectPr>
-      </w:pPr>
-      <w:bookmarkStart w:id="9" w:name="simplify-equations-and-then-solve"/>
-      <w:bookmarkEnd w:id="5"/>
-      <w:bookmarkEnd w:id="8"/>
-    </w:p>
-    <w:p>
-      <w:pPr>
-        <w:pStyle w:val="Heading1"/>
-      </w:pPr>
-      <w:r>
-        <w:t>Simplify Equations and Then Solve</w:t>
-      </w:r>
-    </w:p>
-    <w:p>
-      <w:r>
-        <w:t>Solve each equation.</w:t>
+      </w:pPr>
+      <w:r>
+        <w:t xml:space="preserve">Simplify Equations and Then Solve</w:t>
+      </w:r>
+    </w:p>
+    <w:p>
+      <w:pPr>
+        <w:pStyle w:val="FirstParagraph"/>
+      </w:pPr>
+      <w:r>
+        <w:t xml:space="preserve">Solve each equation.</w:t>
       </w:r>
     </w:p>
     <w:p>
       <w:pPr>
         <w:numPr>
           <w:ilvl w:val="0"/>
-          <w:numId w:val="5"/>
+          <w:numId w:val="1004"/>
         </w:numPr>
       </w:pPr>
       <m:oMath>
         <m:r>
-          <w:rPr>
-            <w:rFonts w:ascii="Cambria Math" w:hAnsi="Cambria Math"/>
-          </w:rPr>
           <m:t>c</m:t>
         </m:r>
         <m:r>
           <m:rPr>
             <m:sty m:val="p"/>
           </m:rPr>
-          <w:rPr>
-            <w:rFonts w:ascii="Cambria Math" w:hAnsi="Cambria Math"/>
-          </w:rPr>
           <m:t>+</m:t>
         </m:r>
         <m:r>
-          <w:rPr>
-            <w:rFonts w:ascii="Cambria Math" w:hAnsi="Cambria Math"/>
-          </w:rPr>
           <m:t>31</m:t>
         </m:r>
         <m:r>
           <m:rPr>
             <m:sty m:val="p"/>
           </m:rPr>
-          <w:rPr>
-            <w:rFonts w:ascii="Cambria Math" w:hAnsi="Cambria Math"/>
-          </w:rPr>
-          <m:t>-</m:t>
-        </m:r>
-        <m:r>
-          <w:rPr>
-            <w:rFonts w:ascii="Cambria Math" w:hAnsi="Cambria Math"/>
-          </w:rPr>
+          <m:t>−</m:t>
+        </m:r>
+        <m:r>
           <m:t>10</m:t>
         </m:r>
         <m:r>
           <m:rPr>
             <m:sty m:val="p"/>
           </m:rPr>
-          <w:rPr>
-            <w:rFonts w:ascii="Cambria Math" w:hAnsi="Cambria Math"/>
-          </w:rPr>
           <m:t>=</m:t>
         </m:r>
         <m:r>
-          <w:rPr>
-            <w:rFonts w:ascii="Cambria Math" w:hAnsi="Cambria Math"/>
-          </w:rPr>
           <m:t>46</m:t>
         </m:r>
       </m:oMath>
+      <w:r>
+        <w:t xml:space="preserve"> </w:t>
+      </w:r>
     </w:p>
     <w:p>
       <w:pPr>
         <w:numPr>
           <w:ilvl w:val="0"/>
-          <w:numId w:val="5"/>
+          <w:numId w:val="1004"/>
         </w:numPr>
       </w:pPr>
       <m:oMath>
         <m:r>
-          <w:rPr>
-            <w:rFonts w:ascii="Cambria Math" w:hAnsi="Cambria Math"/>
-          </w:rPr>
           <m:t>9</m:t>
         </m:r>
         <m:r>
-          <w:rPr>
-            <w:rFonts w:ascii="Cambria Math" w:hAnsi="Cambria Math"/>
-          </w:rPr>
           <m:t>x</m:t>
         </m:r>
         <m:r>
           <m:rPr>
             <m:sty m:val="p"/>
           </m:rPr>
-          <w:rPr>
-            <w:rFonts w:ascii="Cambria Math" w:hAnsi="Cambria Math"/>
-          </w:rPr>
           <m:t>+</m:t>
         </m:r>
         <m:r>
-          <w:rPr>
-            <w:rFonts w:ascii="Cambria Math" w:hAnsi="Cambria Math"/>
-          </w:rPr>
           <m:t>5</m:t>
         </m:r>
         <m:r>
           <m:rPr>
             <m:sty m:val="p"/>
           </m:rPr>
-          <w:rPr>
-            <w:rFonts w:ascii="Cambria Math" w:hAnsi="Cambria Math"/>
-          </w:rPr>
-          <m:t>-</m:t>
-        </m:r>
-        <m:r>
-          <w:rPr>
-            <w:rFonts w:ascii="Cambria Math" w:hAnsi="Cambria Math"/>
-          </w:rPr>
+          <m:t>−</m:t>
+        </m:r>
+        <m:r>
           <m:t>8</m:t>
         </m:r>
         <m:r>
-          <w:rPr>
-            <w:rFonts w:ascii="Cambria Math" w:hAnsi="Cambria Math"/>
-          </w:rPr>
           <m:t>x</m:t>
         </m:r>
         <m:r>
           <m:rPr>
             <m:sty m:val="p"/>
           </m:rPr>
-          <w:rPr>
-            <w:rFonts w:ascii="Cambria Math" w:hAnsi="Cambria Math"/>
-          </w:rPr>
           <m:t>+</m:t>
         </m:r>
         <m:r>
-          <w:rPr>
-            <w:rFonts w:ascii="Cambria Math" w:hAnsi="Cambria Math"/>
-          </w:rPr>
           <m:t>14</m:t>
         </m:r>
         <m:r>
           <m:rPr>
             <m:sty m:val="p"/>
           </m:rPr>
-          <w:rPr>
-            <w:rFonts w:ascii="Cambria Math" w:hAnsi="Cambria Math"/>
-          </w:rPr>
           <m:t>=</m:t>
         </m:r>
         <m:r>
-          <w:rPr>
-            <w:rFonts w:ascii="Cambria Math" w:hAnsi="Cambria Math"/>
-          </w:rPr>
           <m:t>20</m:t>
         </m:r>
       </m:oMath>
+      <w:r>
+        <w:t xml:space="preserve"> </w:t>
+      </w:r>
     </w:p>
     <w:p>
       <w:pPr>
         <w:numPr>
           <w:ilvl w:val="0"/>
-          <w:numId w:val="5"/>
+          <w:numId w:val="1004"/>
         </w:numPr>
       </w:pPr>
       <m:oMath>
         <m:r>
-          <w:rPr>
-            <w:rFonts w:ascii="Cambria Math" w:hAnsi="Cambria Math"/>
-          </w:rPr>
           <m:t>6</m:t>
         </m:r>
         <m:r>
-          <w:rPr>
-            <w:rFonts w:ascii="Cambria Math" w:hAnsi="Cambria Math"/>
-          </w:rPr>
           <m:t>x</m:t>
         </m:r>
         <m:r>
           <m:rPr>
             <m:sty m:val="p"/>
           </m:rPr>
-          <w:rPr>
-            <w:rFonts w:ascii="Cambria Math" w:hAnsi="Cambria Math"/>
-          </w:rPr>
           <m:t>+</m:t>
         </m:r>
         <m:r>
-          <w:rPr>
-            <w:rFonts w:ascii="Cambria Math" w:hAnsi="Cambria Math"/>
-          </w:rPr>
           <m:t>8</m:t>
         </m:r>
         <m:r>
           <m:rPr>
             <m:sty m:val="p"/>
           </m:rPr>
-          <w:rPr>
-            <w:rFonts w:ascii="Cambria Math" w:hAnsi="Cambria Math"/>
-          </w:rPr>
-          <m:t>-</m:t>
-        </m:r>
-        <m:r>
-          <w:rPr>
-            <w:rFonts w:ascii="Cambria Math" w:hAnsi="Cambria Math"/>
-          </w:rPr>
+          <m:t>−</m:t>
+        </m:r>
+        <m:r>
           <m:t>5</m:t>
         </m:r>
         <m:r>
-          <w:rPr>
-            <w:rFonts w:ascii="Cambria Math" w:hAnsi="Cambria Math"/>
-          </w:rPr>
           <m:t>x</m:t>
         </m:r>
         <m:r>
           <m:rPr>
             <m:sty m:val="p"/>
           </m:rPr>
-          <w:rPr>
-            <w:rFonts w:ascii="Cambria Math" w:hAnsi="Cambria Math"/>
-          </w:rPr>
           <m:t>+</m:t>
         </m:r>
         <m:r>
-          <w:rPr>
-            <w:rFonts w:ascii="Cambria Math" w:hAnsi="Cambria Math"/>
-          </w:rPr>
           <m:t>16</m:t>
         </m:r>
         <m:r>
           <m:rPr>
             <m:sty m:val="p"/>
           </m:rPr>
-          <w:rPr>
-            <w:rFonts w:ascii="Cambria Math" w:hAnsi="Cambria Math"/>
-          </w:rPr>
           <m:t>=</m:t>
         </m:r>
         <m:r>
-          <w:rPr>
-            <w:rFonts w:ascii="Cambria Math" w:hAnsi="Cambria Math"/>
-          </w:rPr>
           <m:t>32</m:t>
         </m:r>
       </m:oMath>
+      <w:r>
+        <w:t xml:space="preserve"> </w:t>
+      </w:r>
     </w:p>
     <w:p>
       <w:pPr>
         <w:numPr>
           <w:ilvl w:val="0"/>
-          <w:numId w:val="5"/>
+          <w:numId w:val="1004"/>
         </w:numPr>
       </w:pPr>
       <m:oMath>
         <m:r>
-          <w:rPr>
-            <w:rFonts w:ascii="Cambria Math" w:hAnsi="Cambria Math"/>
-          </w:rPr>
           <m:t>5</m:t>
         </m:r>
         <m:d>
           <m:dPr>
-            <m:ctrlPr>
-              <w:rPr>
-                <w:rFonts w:ascii="Cambria Math" w:hAnsi="Cambria Math"/>
-              </w:rPr>
-            </m:ctrlPr>
+            <m:begChr m:val="("/>
+            <m:endChr m:val=")"/>
+            <m:sepChr m:val=""/>
+            <m:grow/>
           </m:dPr>
           <m:e>
             <m:r>
-              <w:rPr>
-                <w:rFonts w:ascii="Cambria Math" w:hAnsi="Cambria Math"/>
-              </w:rPr>
               <m:t>y</m:t>
             </m:r>
             <m:r>
               <m:rPr>
                 <m:sty m:val="p"/>
               </m:rPr>
-              <w:rPr>
-                <w:rFonts w:ascii="Cambria Math" w:hAnsi="Cambria Math"/>
-              </w:rPr>
-              <m:t>-</m:t>
+              <m:t>−</m:t>
             </m:r>
             <m:r>
-              <w:rPr>
-                <w:rFonts w:ascii="Cambria Math" w:hAnsi="Cambria Math"/>
-              </w:rPr>
               <m:t>6</m:t>
             </m:r>
           </m:e>
@@ -1631,82 +1269,63 @@
           <m:rPr>
             <m:sty m:val="p"/>
           </m:rPr>
-          <w:rPr>
-            <w:rFonts w:ascii="Cambria Math" w:hAnsi="Cambria Math"/>
-          </w:rPr>
-          <m:t>-</m:t>
-        </m:r>
-        <m:r>
-          <w:rPr>
-            <w:rFonts w:ascii="Cambria Math" w:hAnsi="Cambria Math"/>
-          </w:rPr>
+          <m:t>−</m:t>
+        </m:r>
+        <m:r>
           <m:t>4</m:t>
         </m:r>
         <m:r>
-          <w:rPr>
-            <w:rFonts w:ascii="Cambria Math" w:hAnsi="Cambria Math"/>
-          </w:rPr>
           <m:t>y</m:t>
         </m:r>
         <m:r>
           <m:rPr>
             <m:sty m:val="p"/>
           </m:rPr>
-          <w:rPr>
-            <w:rFonts w:ascii="Cambria Math" w:hAnsi="Cambria Math"/>
-          </w:rPr>
-          <m:t>=-</m:t>
-        </m:r>
-        <m:r>
-          <w:rPr>
-            <w:rFonts w:ascii="Cambria Math" w:hAnsi="Cambria Math"/>
-          </w:rPr>
+          <m:t>=</m:t>
+        </m:r>
+        <m:r>
+          <m:rPr>
+            <m:sty m:val="p"/>
+          </m:rPr>
+          <m:t>−</m:t>
+        </m:r>
+        <m:r>
           <m:t>6</m:t>
         </m:r>
       </m:oMath>
+      <w:r>
+        <w:t xml:space="preserve"> </w:t>
+      </w:r>
     </w:p>
     <w:p>
       <w:pPr>
         <w:numPr>
           <w:ilvl w:val="0"/>
-          <w:numId w:val="5"/>
+          <w:numId w:val="1004"/>
         </w:numPr>
       </w:pPr>
       <m:oMath>
         <m:r>
-          <w:rPr>
-            <w:rFonts w:ascii="Cambria Math" w:hAnsi="Cambria Math"/>
-          </w:rPr>
           <m:t>6</m:t>
         </m:r>
         <m:d>
           <m:dPr>
-            <m:ctrlPr>
-              <w:rPr>
-                <w:rFonts w:ascii="Cambria Math" w:hAnsi="Cambria Math"/>
-              </w:rPr>
-            </m:ctrlPr>
+            <m:begChr m:val="("/>
+            <m:endChr m:val=")"/>
+            <m:sepChr m:val=""/>
+            <m:grow/>
           </m:dPr>
           <m:e>
             <m:r>
-              <w:rPr>
-                <w:rFonts w:ascii="Cambria Math" w:hAnsi="Cambria Math"/>
-              </w:rPr>
               <m:t>y</m:t>
             </m:r>
             <m:r>
               <m:rPr>
                 <m:sty m:val="p"/>
               </m:rPr>
-              <w:rPr>
-                <w:rFonts w:ascii="Cambria Math" w:hAnsi="Cambria Math"/>
-              </w:rPr>
-              <m:t>-</m:t>
+              <m:t>−</m:t>
             </m:r>
             <m:r>
-              <w:rPr>
-                <w:rFonts w:ascii="Cambria Math" w:hAnsi="Cambria Math"/>
-              </w:rPr>
               <m:t>2</m:t>
             </m:r>
           </m:e>
@@ -1715,66 +1334,41 @@
           <m:rPr>
             <m:sty m:val="p"/>
           </m:rPr>
-          <w:rPr>
-            <w:rFonts w:ascii="Cambria Math" w:hAnsi="Cambria Math"/>
-          </w:rPr>
-          <m:t>-</m:t>
-        </m:r>
-        <m:r>
-          <w:rPr>
-            <w:rFonts w:ascii="Cambria Math" w:hAnsi="Cambria Math"/>
-          </w:rPr>
+          <m:t>−</m:t>
+        </m:r>
+        <m:r>
           <m:t>5</m:t>
         </m:r>
         <m:r>
-          <w:rPr>
-            <w:rFonts w:ascii="Cambria Math" w:hAnsi="Cambria Math"/>
-          </w:rPr>
           <m:t>y</m:t>
         </m:r>
         <m:r>
           <m:rPr>
             <m:sty m:val="p"/>
           </m:rPr>
-          <w:rPr>
-            <w:rFonts w:ascii="Cambria Math" w:hAnsi="Cambria Math"/>
-          </w:rPr>
           <m:t>=</m:t>
         </m:r>
         <m:r>
-          <w:rPr>
-            <w:rFonts w:ascii="Cambria Math" w:hAnsi="Cambria Math"/>
-          </w:rPr>
           <m:t>4</m:t>
         </m:r>
         <m:d>
           <m:dPr>
-            <m:ctrlPr>
-              <w:rPr>
-                <w:rFonts w:ascii="Cambria Math" w:hAnsi="Cambria Math"/>
-              </w:rPr>
-            </m:ctrlPr>
+            <m:begChr m:val="("/>
+            <m:endChr m:val=")"/>
+            <m:sepChr m:val=""/>
+            <m:grow/>
           </m:dPr>
           <m:e>
             <m:r>
-              <w:rPr>
-                <w:rFonts w:ascii="Cambria Math" w:hAnsi="Cambria Math"/>
-              </w:rPr>
               <m:t>y</m:t>
             </m:r>
             <m:r>
               <m:rPr>
                 <m:sty m:val="p"/>
               </m:rPr>
-              <w:rPr>
-                <w:rFonts w:ascii="Cambria Math" w:hAnsi="Cambria Math"/>
-              </w:rPr>
               <m:t>+</m:t>
             </m:r>
             <m:r>
-              <w:rPr>
-                <w:rFonts w:ascii="Cambria Math" w:hAnsi="Cambria Math"/>
-              </w:rPr>
               <m:t>3</m:t>
             </m:r>
           </m:e>
@@ -1783,217 +1377,150 @@
           <m:rPr>
             <m:sty m:val="p"/>
           </m:rPr>
-          <w:rPr>
-            <w:rFonts w:ascii="Cambria Math" w:hAnsi="Cambria Math"/>
-          </w:rPr>
-          <m:t>-</m:t>
-        </m:r>
-        <m:r>
-          <w:rPr>
-            <w:rFonts w:ascii="Cambria Math" w:hAnsi="Cambria Math"/>
-          </w:rPr>
+          <m:t>−</m:t>
+        </m:r>
+        <m:r>
           <m:t>4</m:t>
         </m:r>
         <m:d>
           <m:dPr>
-            <m:ctrlPr>
-              <w:rPr>
-                <w:rFonts w:ascii="Cambria Math" w:hAnsi="Cambria Math"/>
-              </w:rPr>
-            </m:ctrlPr>
+            <m:begChr m:val="("/>
+            <m:endChr m:val=")"/>
+            <m:sepChr m:val=""/>
+            <m:grow/>
           </m:dPr>
           <m:e>
             <m:r>
-              <w:rPr>
-                <w:rFonts w:ascii="Cambria Math" w:hAnsi="Cambria Math"/>
-              </w:rPr>
               <m:t>y</m:t>
             </m:r>
             <m:r>
               <m:rPr>
                 <m:sty m:val="p"/>
               </m:rPr>
-              <w:rPr>
-                <w:rFonts w:ascii="Cambria Math" w:hAnsi="Cambria Math"/>
-              </w:rPr>
-              <m:t>-</m:t>
+              <m:t>−</m:t>
             </m:r>
             <m:r>
-              <w:rPr>
-                <w:rFonts w:ascii="Cambria Math" w:hAnsi="Cambria Math"/>
-              </w:rPr>
               <m:t>1</m:t>
             </m:r>
           </m:e>
         </m:d>
       </m:oMath>
+      <w:r>
+        <w:t xml:space="preserve"> </w:t>
+      </w:r>
     </w:p>
     <w:p>
       <w:pPr>
         <w:numPr>
           <w:ilvl w:val="0"/>
-          <w:numId w:val="5"/>
+          <w:numId w:val="1004"/>
         </w:numPr>
       </w:pPr>
       <m:oMath>
         <m:r>
-          <w:rPr>
-            <w:rFonts w:ascii="Cambria Math" w:hAnsi="Cambria Math"/>
-          </w:rPr>
           <m:t>100</m:t>
         </m:r>
         <m:r>
           <m:rPr>
             <m:sty m:val="p"/>
           </m:rPr>
-          <w:rPr>
-            <w:rFonts w:ascii="Cambria Math" w:hAnsi="Cambria Math"/>
-          </w:rPr>
-          <m:t>-</m:t>
-        </m:r>
-        <m:r>
-          <w:rPr>
-            <w:rFonts w:ascii="Cambria Math" w:hAnsi="Cambria Math"/>
-          </w:rPr>
+          <m:t>−</m:t>
+        </m:r>
+        <m:r>
           <m:t>16</m:t>
         </m:r>
         <m:r>
           <m:rPr>
             <m:sty m:val="p"/>
           </m:rPr>
-          <w:rPr>
-            <w:rFonts w:ascii="Cambria Math" w:hAnsi="Cambria Math"/>
-          </w:rPr>
           <m:t>=</m:t>
         </m:r>
         <m:r>
-          <w:rPr>
-            <w:rFonts w:ascii="Cambria Math" w:hAnsi="Cambria Math"/>
-          </w:rPr>
           <m:t>4</m:t>
         </m:r>
         <m:r>
-          <w:rPr>
-            <w:rFonts w:ascii="Cambria Math" w:hAnsi="Cambria Math"/>
-          </w:rPr>
           <m:t>p</m:t>
         </m:r>
         <m:r>
           <m:rPr>
             <m:sty m:val="p"/>
           </m:rPr>
-          <w:rPr>
-            <w:rFonts w:ascii="Cambria Math" w:hAnsi="Cambria Math"/>
-          </w:rPr>
-          <m:t>-</m:t>
-        </m:r>
-        <m:r>
-          <w:rPr>
-            <w:rFonts w:ascii="Cambria Math" w:hAnsi="Cambria Math"/>
-          </w:rPr>
+          <m:t>−</m:t>
+        </m:r>
+        <m:r>
           <m:t>10</m:t>
         </m:r>
         <m:r>
-          <w:rPr>
-            <w:rFonts w:ascii="Cambria Math" w:hAnsi="Cambria Math"/>
-          </w:rPr>
           <m:t>p</m:t>
         </m:r>
         <m:r>
           <m:rPr>
             <m:sty m:val="p"/>
           </m:rPr>
-          <w:rPr>
-            <w:rFonts w:ascii="Cambria Math" w:hAnsi="Cambria Math"/>
-          </w:rPr>
-          <m:t>-</m:t>
-        </m:r>
-        <m:r>
-          <w:rPr>
-            <w:rFonts w:ascii="Cambria Math" w:hAnsi="Cambria Math"/>
-          </w:rPr>
+          <m:t>−</m:t>
+        </m:r>
+        <m:r>
           <m:t>p</m:t>
         </m:r>
       </m:oMath>
+      <w:r>
+        <w:t xml:space="preserve"> </w:t>
+      </w:r>
     </w:p>
     <w:p>
       <w:pPr>
         <w:numPr>
           <w:ilvl w:val="0"/>
-          <w:numId w:val="5"/>
+          <w:numId w:val="1004"/>
         </w:numPr>
       </w:pPr>
       <m:oMath>
         <m:r>
-          <w:rPr>
-            <w:rFonts w:ascii="Cambria Math" w:hAnsi="Cambria Math"/>
-          </w:rPr>
           <m:t>0.25</m:t>
         </m:r>
         <m:r>
-          <w:rPr>
-            <w:rFonts w:ascii="Cambria Math" w:hAnsi="Cambria Math"/>
-          </w:rPr>
           <m:t>d</m:t>
         </m:r>
         <m:r>
           <m:rPr>
             <m:sty m:val="p"/>
           </m:rPr>
-          <w:rPr>
-            <w:rFonts w:ascii="Cambria Math" w:hAnsi="Cambria Math"/>
-          </w:rPr>
           <m:t>+</m:t>
         </m:r>
         <m:r>
-          <w:rPr>
-            <w:rFonts w:ascii="Cambria Math" w:hAnsi="Cambria Math"/>
-          </w:rPr>
           <m:t>0.10</m:t>
         </m:r>
         <m:r>
-          <w:rPr>
-            <w:rFonts w:ascii="Cambria Math" w:hAnsi="Cambria Math"/>
-          </w:rPr>
           <m:t>d</m:t>
         </m:r>
         <m:r>
           <m:rPr>
             <m:sty m:val="p"/>
           </m:rPr>
-          <w:rPr>
-            <w:rFonts w:ascii="Cambria Math" w:hAnsi="Cambria Math"/>
-          </w:rPr>
           <m:t>=</m:t>
         </m:r>
         <m:r>
-          <w:rPr>
-            <w:rFonts w:ascii="Cambria Math" w:hAnsi="Cambria Math"/>
-          </w:rPr>
           <m:t>6</m:t>
         </m:r>
         <m:r>
           <m:rPr>
             <m:sty m:val="p"/>
           </m:rPr>
-          <w:rPr>
-            <w:rFonts w:ascii="Cambria Math" w:hAnsi="Cambria Math"/>
-          </w:rPr>
-          <m:t>-</m:t>
-        </m:r>
-        <m:r>
-          <w:rPr>
-            <w:rFonts w:ascii="Cambria Math" w:hAnsi="Cambria Math"/>
-          </w:rPr>
+          <m:t>−</m:t>
+        </m:r>
+        <m:r>
           <m:t>0.75</m:t>
         </m:r>
       </m:oMath>
+      <w:r>
+        <w:t xml:space="preserve"> </w:t>
+      </w:r>
     </w:p>
     <w:p>
       <w:pPr>
         <w:numPr>
           <w:ilvl w:val="0"/>
-          <w:numId w:val="5"/>
+          <w:numId w:val="1004"/>
         </w:numPr>
       </w:pPr>
       <m:oMath>
@@ -2001,45 +1528,29 @@
           <m:rPr>
             <m:sty m:val="p"/>
           </m:rPr>
-          <w:rPr>
-            <w:rFonts w:ascii="Cambria Math" w:hAnsi="Cambria Math"/>
-          </w:rPr>
-          <m:t>-</m:t>
-        </m:r>
-        <m:r>
-          <w:rPr>
-            <w:rFonts w:ascii="Cambria Math" w:hAnsi="Cambria Math"/>
-          </w:rPr>
+          <m:t>−</m:t>
+        </m:r>
+        <m:r>
           <m:t>10</m:t>
         </m:r>
         <m:d>
           <m:dPr>
-            <m:ctrlPr>
-              <w:rPr>
-                <w:rFonts w:ascii="Cambria Math" w:hAnsi="Cambria Math"/>
-              </w:rPr>
-            </m:ctrlPr>
+            <m:begChr m:val="("/>
+            <m:endChr m:val=")"/>
+            <m:sepChr m:val=""/>
+            <m:grow/>
           </m:dPr>
           <m:e>
             <m:r>
-              <w:rPr>
-                <w:rFonts w:ascii="Cambria Math" w:hAnsi="Cambria Math"/>
-              </w:rPr>
               <m:t>q</m:t>
             </m:r>
             <m:r>
               <m:rPr>
                 <m:sty m:val="p"/>
               </m:rPr>
-              <w:rPr>
-                <w:rFonts w:ascii="Cambria Math" w:hAnsi="Cambria Math"/>
-              </w:rPr>
-              <m:t>-</m:t>
+              <m:t>−</m:t>
             </m:r>
             <m:r>
-              <w:rPr>
-                <w:rFonts w:ascii="Cambria Math" w:hAnsi="Cambria Math"/>
-              </w:rPr>
               <m:t>4</m:t>
             </m:r>
           </m:e>
@@ -2048,39 +1559,30 @@
           <m:rPr>
             <m:sty m:val="p"/>
           </m:rPr>
-          <w:rPr>
-            <w:rFonts w:ascii="Cambria Math" w:hAnsi="Cambria Math"/>
-          </w:rPr>
-          <m:t>-</m:t>
-        </m:r>
-        <m:r>
-          <w:rPr>
-            <w:rFonts w:ascii="Cambria Math" w:hAnsi="Cambria Math"/>
-          </w:rPr>
+          <m:t>−</m:t>
+        </m:r>
+        <m:r>
           <m:t>57</m:t>
         </m:r>
         <m:r>
           <m:rPr>
             <m:sty m:val="p"/>
           </m:rPr>
-          <w:rPr>
-            <w:rFonts w:ascii="Cambria Math" w:hAnsi="Cambria Math"/>
-          </w:rPr>
           <m:t>=</m:t>
         </m:r>
         <m:r>
-          <w:rPr>
-            <w:rFonts w:ascii="Cambria Math" w:hAnsi="Cambria Math"/>
-          </w:rPr>
           <m:t>93</m:t>
         </m:r>
       </m:oMath>
+      <w:r>
+        <w:t xml:space="preserve"> </w:t>
+      </w:r>
     </w:p>
     <w:p>
       <w:pPr>
         <w:numPr>
           <w:ilvl w:val="0"/>
-          <w:numId w:val="5"/>
+          <w:numId w:val="1004"/>
         </w:numPr>
       </w:pPr>
       <m:oMath>
@@ -2088,45 +1590,29 @@
           <m:rPr>
             <m:sty m:val="p"/>
           </m:rPr>
-          <w:rPr>
-            <w:rFonts w:ascii="Cambria Math" w:hAnsi="Cambria Math"/>
-          </w:rPr>
-          <m:t>-</m:t>
-        </m:r>
-        <m:r>
-          <w:rPr>
-            <w:rFonts w:ascii="Cambria Math" w:hAnsi="Cambria Math"/>
-          </w:rPr>
+          <m:t>−</m:t>
+        </m:r>
+        <m:r>
           <m:t>10</m:t>
         </m:r>
         <m:d>
           <m:dPr>
-            <m:ctrlPr>
-              <w:rPr>
-                <w:rFonts w:ascii="Cambria Math" w:hAnsi="Cambria Math"/>
-              </w:rPr>
-            </m:ctrlPr>
+            <m:begChr m:val="("/>
+            <m:endChr m:val=")"/>
+            <m:sepChr m:val=""/>
+            <m:grow/>
           </m:dPr>
           <m:e>
             <m:r>
-              <w:rPr>
-                <w:rFonts w:ascii="Cambria Math" w:hAnsi="Cambria Math"/>
-              </w:rPr>
               <m:t>x</m:t>
             </m:r>
             <m:r>
               <m:rPr>
                 <m:sty m:val="p"/>
               </m:rPr>
-              <w:rPr>
-                <w:rFonts w:ascii="Cambria Math" w:hAnsi="Cambria Math"/>
-              </w:rPr>
               <m:t>+</m:t>
             </m:r>
             <m:r>
-              <w:rPr>
-                <w:rFonts w:ascii="Cambria Math" w:hAnsi="Cambria Math"/>
-              </w:rPr>
               <m:t>4</m:t>
             </m:r>
           </m:e>
@@ -2135,285 +1621,377 @@
           <m:rPr>
             <m:sty m:val="p"/>
           </m:rPr>
-          <w:rPr>
-            <w:rFonts w:ascii="Cambria Math" w:hAnsi="Cambria Math"/>
-          </w:rPr>
-          <m:t>-</m:t>
-        </m:r>
-        <m:r>
-          <w:rPr>
-            <w:rFonts w:ascii="Cambria Math" w:hAnsi="Cambria Math"/>
-          </w:rPr>
+          <m:t>−</m:t>
+        </m:r>
+        <m:r>
           <m:t>19</m:t>
         </m:r>
         <m:r>
           <m:rPr>
             <m:sty m:val="p"/>
           </m:rPr>
-          <w:rPr>
-            <w:rFonts w:ascii="Cambria Math" w:hAnsi="Cambria Math"/>
-          </w:rPr>
           <m:t>=</m:t>
         </m:r>
         <m:r>
-          <w:rPr>
-            <w:rFonts w:ascii="Cambria Math" w:hAnsi="Cambria Math"/>
-          </w:rPr>
           <m:t>85</m:t>
         </m:r>
       </m:oMath>
-    </w:p>
+      <w:r>
+        <w:t xml:space="preserve"> </w:t>
+      </w:r>
+    </w:p>
+    <w:bookmarkEnd w:id="29"/>
+    <w:bookmarkStart w:id="32" w:name="translate-to-and-equation-and-solve"/>
     <w:p>
       <w:pPr>
         <w:pStyle w:val="Heading1"/>
       </w:pPr>
-      <w:bookmarkStart w:id="10" w:name="translate-to-and-equation-and-solve"/>
-      <w:bookmarkEnd w:id="9"/>
-      <w:r>
-        <w:t>Translate to and Equation and Solve</w:t>
-      </w:r>
-    </w:p>
+      <w:r>
+        <w:t xml:space="preserve">Translate to and Equation and Solve</w:t>
+      </w:r>
+    </w:p>
+    <w:bookmarkStart w:id="30" w:name="X3c78d03d2b7dfb4722c00e3218bbaca058ce1d6"/>
     <w:p>
       <w:pPr>
         <w:pStyle w:val="Heading2"/>
       </w:pPr>
-      <w:bookmarkStart w:id="11" w:name="X3c78d03d2b7dfb4722c00e3218bbaca058ce1d6"/>
-      <w:r>
-        <w:t>How To - Translate an English Sentence to an Algebraic Equation</w:t>
+      <w:r>
+        <w:t xml:space="preserve">How To - Translate an English Sentence to an Algebraic Equation</w:t>
       </w:r>
     </w:p>
     <w:p>
       <w:pPr>
         <w:numPr>
           <w:ilvl w:val="0"/>
-          <w:numId w:val="6"/>
+          <w:numId w:val="1005"/>
         </w:numPr>
-        <w:ind w:hanging="475"/>
-        <w:contextualSpacing/>
-      </w:pPr>
-      <w:r>
-        <w:t>Locate the “equals” word(s). Translate to an equals sign (=).</w:t>
+        <w:pStyle w:val="Compact"/>
+      </w:pPr>
+      <w:r>
+        <w:t xml:space="preserve">Locate the</w:t>
+      </w:r>
+      <w:r>
+        <w:t xml:space="preserve"> </w:t>
+      </w:r>
+      <w:r>
+        <w:t xml:space="preserve">“</w:t>
+      </w:r>
+      <w:r>
+        <w:t xml:space="preserve">equals</w:t>
+      </w:r>
+      <w:r>
+        <w:t xml:space="preserve">”</w:t>
+      </w:r>
+      <w:r>
+        <w:t xml:space="preserve"> </w:t>
+      </w:r>
+      <w:r>
+        <w:t xml:space="preserve">word(s). Translate to an equals sign (=).</w:t>
       </w:r>
     </w:p>
     <w:p>
       <w:pPr>
         <w:numPr>
           <w:ilvl w:val="0"/>
-          <w:numId w:val="6"/>
+          <w:numId w:val="1005"/>
         </w:numPr>
-        <w:ind w:hanging="475"/>
-        <w:contextualSpacing/>
-      </w:pPr>
-      <w:r>
-        <w:t>Translate the words to the left of the “equals” word(s) into an algebraic expression.</w:t>
+        <w:pStyle w:val="Compact"/>
+      </w:pPr>
+      <w:r>
+        <w:t xml:space="preserve">Translate the words to the left of the</w:t>
+      </w:r>
+      <w:r>
+        <w:t xml:space="preserve"> </w:t>
+      </w:r>
+      <w:r>
+        <w:t xml:space="preserve">“</w:t>
+      </w:r>
+      <w:r>
+        <w:t xml:space="preserve">equals</w:t>
+      </w:r>
+      <w:r>
+        <w:t xml:space="preserve">”</w:t>
+      </w:r>
+      <w:r>
+        <w:t xml:space="preserve"> </w:t>
+      </w:r>
+      <w:r>
+        <w:t xml:space="preserve">word(s) into an algebraic expression.</w:t>
       </w:r>
     </w:p>
     <w:p>
       <w:pPr>
         <w:numPr>
           <w:ilvl w:val="0"/>
-          <w:numId w:val="6"/>
+          <w:numId w:val="1005"/>
         </w:numPr>
-        <w:ind w:hanging="475"/>
-        <w:contextualSpacing/>
-      </w:pPr>
-      <w:r>
-        <w:t>Translate the words to the right of the “equ</w:t>
-      </w:r>
-      <w:r>
-        <w:t>als” word(s) into an algebraic expression.</w:t>
-      </w:r>
-    </w:p>
+        <w:pStyle w:val="Compact"/>
+      </w:pPr>
+      <w:r>
+        <w:t xml:space="preserve">Translate the words to the right of the</w:t>
+      </w:r>
+      <w:r>
+        <w:t xml:space="preserve"> </w:t>
+      </w:r>
+      <w:r>
+        <w:t xml:space="preserve">“</w:t>
+      </w:r>
+      <w:r>
+        <w:t xml:space="preserve">equals</w:t>
+      </w:r>
+      <w:r>
+        <w:t xml:space="preserve">”</w:t>
+      </w:r>
+      <w:r>
+        <w:t xml:space="preserve"> </w:t>
+      </w:r>
+      <w:r>
+        <w:t xml:space="preserve">word(s) into an algebraic expression.</w:t>
+      </w:r>
+    </w:p>
+    <w:bookmarkEnd w:id="30"/>
+    <w:bookmarkStart w:id="31" w:name="examples-2"/>
     <w:p>
       <w:pPr>
         <w:pStyle w:val="Heading2"/>
       </w:pPr>
-      <w:bookmarkStart w:id="12" w:name="examples-2"/>
-      <w:bookmarkEnd w:id="11"/>
-      <w:r>
-        <w:t>Examples</w:t>
-      </w:r>
-    </w:p>
-    <w:p>
-      <w:r>
-        <w:t>Translate and solve.</w:t>
+      <w:r>
+        <w:t xml:space="preserve">Examples</w:t>
+      </w:r>
+    </w:p>
+    <w:p>
+      <w:pPr>
+        <w:pStyle w:val="FirstParagraph"/>
+      </w:pPr>
+      <w:r>
+        <w:t xml:space="preserve">Translate and solve.</w:t>
       </w:r>
     </w:p>
     <w:p>
       <w:pPr>
         <w:numPr>
           <w:ilvl w:val="0"/>
-          <w:numId w:val="7"/>
+          <w:numId w:val="1006"/>
         </w:numPr>
       </w:pPr>
       <w:r>
-        <w:t xml:space="preserve">Three less than </w:t>
-      </w:r>
-      <m:oMath>
-        <m:r>
-          <w:rPr>
-            <w:rFonts w:ascii="Cambria Math" w:hAnsi="Cambria Math"/>
-          </w:rPr>
+        <w:t xml:space="preserve">Three less than</w:t>
+      </w:r>
+      <w:r>
+        <w:t xml:space="preserve"> </w:t>
+      </w:r>
+      <m:oMath>
+        <m:r>
           <m:t>y</m:t>
         </m:r>
       </m:oMath>
       <w:r>
-        <w:t xml:space="preserve"> is </w:t>
-      </w:r>
-      <m:oMath>
-        <m:r>
-          <m:rPr>
-            <m:sty m:val="p"/>
-          </m:rPr>
-          <w:rPr>
-            <w:rFonts w:ascii="Cambria Math" w:hAnsi="Cambria Math"/>
-          </w:rPr>
-          <m:t>-</m:t>
-        </m:r>
-        <m:r>
-          <w:rPr>
-            <w:rFonts w:ascii="Cambria Math" w:hAnsi="Cambria Math"/>
-          </w:rPr>
+        <w:t xml:space="preserve"> </w:t>
+      </w:r>
+      <w:r>
+        <w:t xml:space="preserve">is</w:t>
+      </w:r>
+      <w:r>
+        <w:t xml:space="preserve"> </w:t>
+      </w:r>
+      <m:oMath>
+        <m:r>
+          <m:rPr>
+            <m:sty m:val="p"/>
+          </m:rPr>
+          <m:t>−</m:t>
+        </m:r>
+        <m:r>
           <m:t>19</m:t>
         </m:r>
       </m:oMath>
       <w:r>
-        <w:t>.</w:t>
+        <w:t xml:space="preserve">.</w:t>
+      </w:r>
+      <w:r>
+        <w:t xml:space="preserve"> </w:t>
       </w:r>
     </w:p>
     <w:p>
       <w:pPr>
         <w:numPr>
           <w:ilvl w:val="0"/>
-          <w:numId w:val="7"/>
+          <w:numId w:val="1006"/>
         </w:numPr>
       </w:pPr>
       <w:r>
-        <w:t xml:space="preserve">The sum of </w:t>
-      </w:r>
-      <m:oMath>
-        <m:r>
-          <m:rPr>
-            <m:sty m:val="p"/>
-          </m:rPr>
-          <w:rPr>
-            <w:rFonts w:ascii="Cambria Math" w:hAnsi="Cambria Math"/>
-          </w:rPr>
-          <m:t>-</m:t>
-        </m:r>
-        <m:r>
-          <w:rPr>
-            <w:rFonts w:ascii="Cambria Math" w:hAnsi="Cambria Math"/>
-          </w:rPr>
+        <w:t xml:space="preserve">The sum of</w:t>
+      </w:r>
+      <w:r>
+        <w:t xml:space="preserve"> </w:t>
+      </w:r>
+      <m:oMath>
+        <m:r>
+          <m:rPr>
+            <m:sty m:val="p"/>
+          </m:rPr>
+          <m:t>−</m:t>
+        </m:r>
+        <m:r>
           <m:t>4</m:t>
         </m:r>
         <m:r>
-          <w:rPr>
-            <w:rFonts w:ascii="Cambria Math" w:hAnsi="Cambria Math"/>
-          </w:rPr>
           <m:t>n</m:t>
         </m:r>
       </m:oMath>
       <w:r>
-        <w:t xml:space="preserve"> and </w:t>
-      </w:r>
-      <m:oMath>
-        <m:r>
-          <w:rPr>
-            <w:rFonts w:ascii="Cambria Math" w:hAnsi="Cambria Math"/>
-          </w:rPr>
+        <w:t xml:space="preserve"> </w:t>
+      </w:r>
+      <w:r>
+        <w:t xml:space="preserve">and</w:t>
+      </w:r>
+      <w:r>
+        <w:t xml:space="preserve"> </w:t>
+      </w:r>
+      <m:oMath>
+        <m:r>
           <m:t>5</m:t>
         </m:r>
         <m:r>
-          <w:rPr>
-            <w:rFonts w:ascii="Cambria Math" w:hAnsi="Cambria Math"/>
-          </w:rPr>
           <m:t>n</m:t>
         </m:r>
       </m:oMath>
       <w:r>
-        <w:t xml:space="preserve"> is </w:t>
-      </w:r>
-      <m:oMath>
-        <m:r>
-          <m:rPr>
-            <m:sty m:val="p"/>
-          </m:rPr>
-          <w:rPr>
-            <w:rFonts w:ascii="Cambria Math" w:hAnsi="Cambria Math"/>
-          </w:rPr>
-          <m:t>-</m:t>
-        </m:r>
-        <m:r>
-          <w:rPr>
-            <w:rFonts w:ascii="Cambria Math" w:hAnsi="Cambria Math"/>
-          </w:rPr>
+        <w:t xml:space="preserve"> </w:t>
+      </w:r>
+      <w:r>
+        <w:t xml:space="preserve">is</w:t>
+      </w:r>
+      <w:r>
+        <w:t xml:space="preserve"> </w:t>
+      </w:r>
+      <m:oMath>
+        <m:r>
+          <m:rPr>
+            <m:sty m:val="p"/>
+          </m:rPr>
+          <m:t>−</m:t>
+        </m:r>
+        <m:r>
           <m:t>82</m:t>
         </m:r>
       </m:oMath>
       <w:r>
-        <w:t>.</w:t>
+        <w:t xml:space="preserve">.</w:t>
+      </w:r>
+      <w:r>
+        <w:t xml:space="preserve"> </w:t>
       </w:r>
     </w:p>
     <w:p>
       <w:pPr>
         <w:numPr>
           <w:ilvl w:val="0"/>
-          <w:numId w:val="7"/>
+          <w:numId w:val="1006"/>
         </w:numPr>
       </w:pPr>
       <w:r>
-        <w:t>Avril rode her bike a total of 18 miles, from home to the library and then to the beach. The distance from Avril’s house to the library is 7 miles. What is the distance from the library to the beach?</w:t>
+        <w:t xml:space="preserve">Avril rode her bike a total of 18 miles, from home to the library and then to the beach.</w:t>
+      </w:r>
+      <w:r>
+        <w:t xml:space="preserve"> </w:t>
+      </w:r>
+      <w:r>
+        <w:t xml:space="preserve">The distance from Avril’s house to the library is 7 miles.</w:t>
+      </w:r>
+      <w:r>
+        <w:t xml:space="preserve"> </w:t>
+      </w:r>
+      <w:r>
+        <w:t xml:space="preserve">What is the distance from the library to the beach?</w:t>
+      </w:r>
+      <w:r>
+        <w:t xml:space="preserve"> </w:t>
       </w:r>
     </w:p>
     <w:p>
       <w:pPr>
         <w:numPr>
           <w:ilvl w:val="0"/>
-          <w:numId w:val="7"/>
+          <w:numId w:val="1006"/>
         </w:numPr>
       </w:pPr>
       <w:r>
-        <w:t>Mollie paid $36.25 for 5 movie tickets. What was the pri</w:t>
-      </w:r>
-      <w:r>
-        <w:t>ce of each ticket?</w:t>
+        <w:t xml:space="preserve">Mollie paid $36.25 for 5 movie tickets.</w:t>
+      </w:r>
+      <w:r>
+        <w:t xml:space="preserve"> </w:t>
+      </w:r>
+      <w:r>
+        <w:t xml:space="preserve">What was the price of each ticket?</w:t>
+      </w:r>
+      <w:r>
+        <w:t xml:space="preserve"> </w:t>
       </w:r>
     </w:p>
     <w:p>
       <w:pPr>
         <w:numPr>
           <w:ilvl w:val="0"/>
-          <w:numId w:val="7"/>
+          <w:numId w:val="1006"/>
         </w:numPr>
       </w:pPr>
       <w:r>
-        <w:t>Aiden is 27 inches tall. He is 38 as tall as his father. How tall is his father?</w:t>
-      </w:r>
-    </w:p>
-    <w:p>
-      <w:r>
-        <w:rPr>
-          <w:b/>
-          <w:bCs/>
-        </w:rPr>
-        <w:t>Reference</w:t>
-      </w:r>
-      <w:r>
-        <w:t xml:space="preserve"> Remixed from OpenStax Elementary Algebra 2e. Access for free at </w:t>
-      </w:r>
-      <w:hyperlink r:id="rId13">
-        <w:r>
-          <w:t>https://openstax.org/books/elementary-algebra-2e/pages/1-introduction</w:t>
-        </w:r>
-      </w:hyperlink>
-      <w:bookmarkEnd w:id="10"/>
-      <w:bookmarkEnd w:id="12"/>
-    </w:p>
+        <w:t xml:space="preserve">Aiden is 27 inches tall.</w:t>
+      </w:r>
+      <w:r>
+        <w:t xml:space="preserve"> </w:t>
+      </w:r>
+      <w:r>
+        <w:t xml:space="preserve">He is</w:t>
+      </w:r>
+      <w:r>
+        <w:t xml:space="preserve"> </w:t>
+      </w:r>
+      <m:oMath>
+        <m:f>
+          <m:fPr>
+            <m:type m:val="bar"/>
+          </m:fPr>
+          <m:num>
+            <m:r>
+              <m:t>3</m:t>
+            </m:r>
+          </m:num>
+          <m:den>
+            <m:r>
+              <m:t>8</m:t>
+            </m:r>
+          </m:den>
+        </m:f>
+      </m:oMath>
+      <w:r>
+        <w:t xml:space="preserve"> </w:t>
+      </w:r>
+      <w:r>
+        <w:t xml:space="preserve">as tall as his father.</w:t>
+      </w:r>
+      <w:r>
+        <w:t xml:space="preserve"> </w:t>
+      </w:r>
+      <w:r>
+        <w:t xml:space="preserve">How tall is his father?</w:t>
+      </w:r>
+      <w:r>
+        <w:t xml:space="preserve"> </w:t>
+      </w:r>
+    </w:p>
+    <w:bookmarkEnd w:id="31"/>
+    <w:bookmarkEnd w:id="32"/>
     <w:sectPr>
-      <w:type w:val="continuous"/>
-      <w:pgSz w:w="12240" w:h="15840" w:code="1"/>
-      <w:pgMar w:top="720" w:right="720" w:bottom="720" w:left="720" w:header="720" w:footer="720" w:gutter="0"/>
+      <w:headerReference r:id="rId10" w:type="even"/>
+      <w:headerReference r:id="rId9" w:type="default"/>
+      <w:footerReference r:id="rId12" w:type="even"/>
+      <w:footerReference r:id="rId14" w:type="default"/>
+      <w:headerReference r:id="rId11" w:type="first"/>
+      <w:footerReference r:id="rId13" w:type="first"/>
+      <w:pgSz w:code="1" w:h="15840" w:w="12240"/>
+      <w:pgMar w:bottom="720" w:footer="720" w:gutter="0" w:header="720" w:left="720" w:right="720" w:top="720"/>
       <w:cols w:space="720"/>
       <w:docGrid w:linePitch="360"/>
     </w:sectPr>
@@ -2421,29 +1999,8 @@
 </w:document>
 </file>
 
-<file path=word/endnotes.xml><?xml version="1.0" encoding="utf-8"?>
-<w:endnotes xmlns:wpc="http://schemas.microsoft.com/office/word/2010/wordprocessingCanvas" xmlns:cx="http://schemas.microsoft.com/office/drawing/2014/chartex" xmlns:cx1="http://schemas.microsoft.com/office/drawing/2015/9/8/chartex" xmlns:cx2="http://schemas.microsoft.com/office/drawing/2015/10/21/chartex" xmlns:cx3="http://schemas.microsoft.com/office/drawing/2016/5/9/chartex" xmlns:cx4="http://schemas.microsoft.com/office/drawing/2016/5/10/chartex" xmlns:cx5="http://schemas.microsoft.com/office/drawing/2016/5/11/chartex" xmlns:cx6="http://schemas.microsoft.com/office/drawing/2016/5/12/chartex" xmlns:cx7="http://schemas.microsoft.com/office/drawing/2016/5/13/chartex" xmlns:cx8="http://schemas.microsoft.com/office/drawing/2016/5/14/chartex" xmlns:mc="http://schemas.openxmlformats.org/markup-compatibility/2006" xmlns:aink="http://schemas.microsoft.com/office/drawing/2016/ink" xmlns:am3d="http://schemas.microsoft.com/office/drawing/2017/model3d" xmlns:o="urn:schemas-microsoft-com:office:office" xmlns:r="http://schemas.openxmlformats.org/officeDocument/2006/relationships" xmlns:m="http://schemas.openxmlformats.org/officeDocument/2006/math" xmlns:v="urn:schemas-microsoft-com:vml" xmlns:wp14="http://schemas.microsoft.com/office/word/2010/wordprocessingDrawing" xmlns:wp="http://schemas.openxmlformats.org/drawingml/2006/wordprocessingDrawing" xmlns:w10="urn:schemas-microsoft-com:office:word" xmlns:w="http://schemas.openxmlformats.org/wordprocessingml/2006/main" xmlns:w14="http://schemas.microsoft.com/office/word/2010/wordml" xmlns:w15="http://schemas.microsoft.com/office/word/2012/wordml" xmlns:w16cex="http://schemas.microsoft.com/office/word/2018/wordml/cex" xmlns:w16cid="http://schemas.microsoft.com/office/word/2016/wordml/cid" xmlns:w16="http://schemas.microsoft.com/office/word/2018/wordml" xmlns:w16sdtdh="http://schemas.microsoft.com/office/word/2020/wordml/sdtdatahash" xmlns:w16se="http://schemas.microsoft.com/office/word/2015/wordml/symex" xmlns:wpg="http://schemas.microsoft.com/office/word/2010/wordprocessingGroup" xmlns:wpi="http://schemas.microsoft.com/office/word/2010/wordprocessingInk" xmlns:wne="http://schemas.microsoft.com/office/word/2006/wordml" xmlns:wps="http://schemas.microsoft.com/office/word/2010/wordprocessingShape" mc:Ignorable="w14 w15 w16se w16cid w16 w16cex w16sdtdh wp14">
-  <w:endnote w:type="separator" w:id="-1">
-    <w:p>
-      <w:pPr>
-        <w:spacing w:after="0" w:line="240" w:lineRule="auto"/>
-      </w:pPr>
-      <w:r>
-        <w:separator/>
-      </w:r>
-    </w:p>
-  </w:endnote>
-  <w:endnote w:type="continuationSeparator" w:id="0">
-    <w:p>
-      <w:pPr>
-        <w:spacing w:after="0" w:line="240" w:lineRule="auto"/>
-      </w:pPr>
-      <w:r>
-        <w:continuationSeparator/>
-      </w:r>
-    </w:p>
-  </w:endnote>
-</w:endnotes>
+<file path=word/comments.xml><?xml version="1.0" encoding="utf-8"?>
+<w:comments xmlns:w="http://schemas.openxmlformats.org/wordprocessingml/2006/main" xmlns:m="http://schemas.openxmlformats.org/officeDocument/2006/math" xmlns:r="http://schemas.openxmlformats.org/officeDocument/2006/relationships" xmlns:o="urn:schemas-microsoft-com:office:office" xmlns:v="urn:schemas-microsoft-com:vml" xmlns:w10="urn:schemas-microsoft-com:office:word" xmlns:a="http://schemas.openxmlformats.org/drawingml/2006/main" xmlns:pic="http://schemas.openxmlformats.org/drawingml/2006/picture" xmlns:wp="http://schemas.openxmlformats.org/drawingml/2006/wordprocessingDrawing"/>
 </file>
 
 <file path=word/footer1.xml><?xml version="1.0" encoding="utf-8"?>
@@ -2488,18 +2045,18 @@
 </file>
 
 <file path=word/footnotes.xml><?xml version="1.0" encoding="utf-8"?>
-<w:footnotes xmlns:wpc="http://schemas.microsoft.com/office/word/2010/wordprocessingCanvas" xmlns:cx="http://schemas.microsoft.com/office/drawing/2014/chartex" xmlns:cx1="http://schemas.microsoft.com/office/drawing/2015/9/8/chartex" xmlns:cx2="http://schemas.microsoft.com/office/drawing/2015/10/21/chartex" xmlns:cx3="http://schemas.microsoft.com/office/drawing/2016/5/9/chartex" xmlns:cx4="http://schemas.microsoft.com/office/drawing/2016/5/10/chartex" xmlns:cx5="http://schemas.microsoft.com/office/drawing/2016/5/11/chartex" xmlns:cx6="http://schemas.microsoft.com/office/drawing/2016/5/12/chartex" xmlns:cx7="http://schemas.microsoft.com/office/drawing/2016/5/13/chartex" xmlns:cx8="http://schemas.microsoft.com/office/drawing/2016/5/14/chartex" xmlns:mc="http://schemas.openxmlformats.org/markup-compatibility/2006" xmlns:aink="http://schemas.microsoft.com/office/drawing/2016/ink" xmlns:am3d="http://schemas.microsoft.com/office/drawing/2017/model3d" xmlns:o="urn:schemas-microsoft-com:office:office" xmlns:r="http://schemas.openxmlformats.org/officeDocument/2006/relationships" xmlns:m="http://schemas.openxmlformats.org/officeDocument/2006/math" xmlns:v="urn:schemas-microsoft-com:vml" xmlns:wp14="http://schemas.microsoft.com/office/word/2010/wordprocessingDrawing" xmlns:wp="http://schemas.openxmlformats.org/drawingml/2006/wordprocessingDrawing" xmlns:w10="urn:schemas-microsoft-com:office:word" xmlns:w="http://schemas.openxmlformats.org/wordprocessingml/2006/main" xmlns:w14="http://schemas.microsoft.com/office/word/2010/wordml" xmlns:w15="http://schemas.microsoft.com/office/word/2012/wordml" xmlns:w16cex="http://schemas.microsoft.com/office/word/2018/wordml/cex" xmlns:w16cid="http://schemas.microsoft.com/office/word/2016/wordml/cid" xmlns:w16="http://schemas.microsoft.com/office/word/2018/wordml" xmlns:w16sdtdh="http://schemas.microsoft.com/office/word/2020/wordml/sdtdatahash" xmlns:w16se="http://schemas.microsoft.com/office/word/2015/wordml/symex" xmlns:wpg="http://schemas.microsoft.com/office/word/2010/wordprocessingGroup" xmlns:wpi="http://schemas.microsoft.com/office/word/2010/wordprocessingInk" xmlns:wne="http://schemas.microsoft.com/office/word/2006/wordml" xmlns:wps="http://schemas.microsoft.com/office/word/2010/wordprocessingShape" mc:Ignorable="w14 w15 w16se w16cid w16 w16cex w16sdtdh wp14">
+<w:footnotes xmlns:w="http://schemas.openxmlformats.org/wordprocessingml/2006/main" xmlns:m="http://schemas.openxmlformats.org/officeDocument/2006/math" xmlns:r="http://schemas.openxmlformats.org/officeDocument/2006/relationships" xmlns:o="urn:schemas-microsoft-com:office:office" xmlns:v="urn:schemas-microsoft-com:vml" xmlns:w10="urn:schemas-microsoft-com:office:word" xmlns:a="http://schemas.openxmlformats.org/drawingml/2006/main" xmlns:pic="http://schemas.openxmlformats.org/drawingml/2006/picture" xmlns:wp="http://schemas.openxmlformats.org/drawingml/2006/wordprocessingDrawing">
+  <w:footnote w:type="continuationSeparator" w:id="0">
+    <w:p>
+      <w:r>
+        <w:continuationSeparator/>
+      </w:r>
+    </w:p>
+  </w:footnote>
   <w:footnote w:type="separator" w:id="-1">
     <w:p>
       <w:r>
         <w:separator/>
-      </w:r>
-    </w:p>
-  </w:footnote>
-  <w:footnote w:type="continuationSeparator" w:id="0">
-    <w:p>
-      <w:r>
-        <w:continuationSeparator/>
       </w:r>
     </w:p>
   </w:footnote>
@@ -2537,11 +2094,10 @@
 </file>
 
 <file path=word/numbering.xml><?xml version="1.0" encoding="utf-8"?>
-<w:numbering xmlns:wpc="http://schemas.microsoft.com/office/word/2010/wordprocessingCanvas" xmlns:cx="http://schemas.microsoft.com/office/drawing/2014/chartex" xmlns:cx1="http://schemas.microsoft.com/office/drawing/2015/9/8/chartex" xmlns:cx2="http://schemas.microsoft.com/office/drawing/2015/10/21/chartex" xmlns:cx3="http://schemas.microsoft.com/office/drawing/2016/5/9/chartex" xmlns:cx4="http://schemas.microsoft.com/office/drawing/2016/5/10/chartex" xmlns:cx5="http://schemas.microsoft.com/office/drawing/2016/5/11/chartex" xmlns:cx6="http://schemas.microsoft.com/office/drawing/2016/5/12/chartex" xmlns:cx7="http://schemas.microsoft.com/office/drawing/2016/5/13/chartex" xmlns:cx8="http://schemas.microsoft.com/office/drawing/2016/5/14/chartex" xmlns:mc="http://schemas.openxmlformats.org/markup-compatibility/2006" xmlns:aink="http://schemas.microsoft.com/office/drawing/2016/ink" xmlns:am3d="http://schemas.microsoft.com/office/drawing/2017/model3d" xmlns:o="urn:schemas-microsoft-com:office:office" xmlns:r="http://schemas.openxmlformats.org/officeDocument/2006/relationships" xmlns:m="http://schemas.openxmlformats.org/officeDocument/2006/math" xmlns:v="urn:schemas-microsoft-com:vml" xmlns:wp14="http://schemas.microsoft.com/office/word/2010/wordprocessingDrawing" xmlns:wp="http://schemas.openxmlformats.org/drawingml/2006/wordprocessingDrawing" xmlns:w10="urn:schemas-microsoft-com:office:word" xmlns:w="http://schemas.openxmlformats.org/wordprocessingml/2006/main" xmlns:w14="http://schemas.microsoft.com/office/word/2010/wordml" xmlns:w15="http://schemas.microsoft.com/office/word/2012/wordml" xmlns:w16cex="http://schemas.microsoft.com/office/word/2018/wordml/cex" xmlns:w16cid="http://schemas.microsoft.com/office/word/2016/wordml/cid" xmlns:w16="http://schemas.microsoft.com/office/word/2018/wordml" xmlns:w16sdtdh="http://schemas.microsoft.com/office/word/2020/wordml/sdtdatahash" xmlns:w16se="http://schemas.microsoft.com/office/word/2015/wordml/symex" xmlns:wpg="http://schemas.microsoft.com/office/word/2010/wordprocessingGroup" xmlns:wpi="http://schemas.microsoft.com/office/word/2010/wordprocessingInk" xmlns:wne="http://schemas.microsoft.com/office/word/2006/wordml" xmlns:wps="http://schemas.microsoft.com/office/word/2010/wordprocessingShape" mc:Ignorable="w14 w15 w16se w16cid w16 w16cex w16sdtdh wp14">
-  <w:abstractNum w:abstractNumId="0" w15:restartNumberingAfterBreak="0">
-    <w:nsid w:val="0000A990"/>
+<w:numbering xmlns:w="http://schemas.openxmlformats.org/wordprocessingml/2006/main">
+  <w:abstractNum w:abstractNumId="990">
+    <w:nsid w:val="A990"/>
     <w:multiLevelType w:val="multilevel"/>
-    <w:tmpl w:val="38824216"/>
     <w:lvl w:ilvl="0">
       <w:numFmt w:val="bullet"/>
       <w:lvlText w:val=" "/>
@@ -2615,14 +2171,12 @@
       </w:pPr>
     </w:lvl>
   </w:abstractNum>
-  <w:abstractNum w:abstractNumId="1" w15:restartNumberingAfterBreak="0">
-    <w:nsid w:val="0000A991"/>
+  <w:abstractNum w:abstractNumId="991">
+    <w:nsid w:val="A991"/>
     <w:multiLevelType w:val="multilevel"/>
-    <w:tmpl w:val="7D3CCE9C"/>
     <w:lvl w:ilvl="0">
-      <w:start w:val="1"/>
-      <w:numFmt w:val="decimal"/>
-      <w:lvlText w:val="%1."/>
+      <w:numFmt w:val="bullet"/>
+      <w:lvlText w:val="•"/>
       <w:lvlJc w:val="left"/>
       <w:pPr>
         <w:ind w:left="720" w:hanging="480"/>
@@ -2693,10 +2247,9 @@
       </w:pPr>
     </w:lvl>
   </w:abstractNum>
-  <w:abstractNum w:abstractNumId="2" w15:restartNumberingAfterBreak="0">
-    <w:nsid w:val="00A99201"/>
+  <w:abstractNum w:abstractNumId="99201">
+    <w:nsid w:val="A99201"/>
     <w:multiLevelType w:val="multilevel"/>
-    <w:tmpl w:val="B81236C8"/>
     <w:lvl w:ilvl="0">
       <w:start w:val="1"/>
       <w:numFmt w:val="decimal"/>
@@ -2779,95 +2332,14 @@
       </w:pPr>
     </w:lvl>
   </w:abstractNum>
-  <w:abstractNum w:abstractNumId="3" w15:restartNumberingAfterBreak="0">
-    <w:nsid w:val="283C3BD0"/>
-    <w:multiLevelType w:val="multilevel"/>
-    <w:tmpl w:val="B0CC2B72"/>
-    <w:lvl w:ilvl="0">
-      <w:start w:val="1"/>
-      <w:numFmt w:val="bullet"/>
-      <w:lvlText w:val=""/>
-      <w:lvlJc w:val="left"/>
-      <w:pPr>
-        <w:ind w:left="720" w:hanging="480"/>
-      </w:pPr>
-      <w:rPr>
-        <w:rFonts w:ascii="Symbol" w:hAnsi="Symbol" w:hint="default"/>
-      </w:rPr>
-    </w:lvl>
-    <w:lvl w:ilvl="1">
-      <w:numFmt w:val="bullet"/>
-      <w:lvlText w:val="–"/>
-      <w:lvlJc w:val="left"/>
-      <w:pPr>
-        <w:ind w:left="1440" w:hanging="480"/>
-      </w:pPr>
-    </w:lvl>
-    <w:lvl w:ilvl="2">
-      <w:numFmt w:val="bullet"/>
-      <w:lvlText w:val="•"/>
-      <w:lvlJc w:val="left"/>
-      <w:pPr>
-        <w:ind w:left="2160" w:hanging="480"/>
-      </w:pPr>
-    </w:lvl>
-    <w:lvl w:ilvl="3">
-      <w:numFmt w:val="bullet"/>
-      <w:lvlText w:val="–"/>
-      <w:lvlJc w:val="left"/>
-      <w:pPr>
-        <w:ind w:left="2880" w:hanging="480"/>
-      </w:pPr>
-    </w:lvl>
-    <w:lvl w:ilvl="4">
-      <w:numFmt w:val="bullet"/>
-      <w:lvlText w:val="•"/>
-      <w:lvlJc w:val="left"/>
-      <w:pPr>
-        <w:ind w:left="3600" w:hanging="480"/>
-      </w:pPr>
-    </w:lvl>
-    <w:lvl w:ilvl="5">
-      <w:numFmt w:val="bullet"/>
-      <w:lvlText w:val="–"/>
-      <w:lvlJc w:val="left"/>
-      <w:pPr>
-        <w:ind w:left="4320" w:hanging="480"/>
-      </w:pPr>
-    </w:lvl>
-    <w:lvl w:ilvl="6">
-      <w:numFmt w:val="bullet"/>
-      <w:lvlText w:val="•"/>
-      <w:lvlJc w:val="left"/>
-      <w:pPr>
-        <w:ind w:left="5040" w:hanging="480"/>
-      </w:pPr>
-    </w:lvl>
-    <w:lvl w:ilvl="7">
-      <w:numFmt w:val="bullet"/>
-      <w:lvlText w:val="–"/>
-      <w:lvlJc w:val="left"/>
-      <w:pPr>
-        <w:ind w:left="5760" w:hanging="480"/>
-      </w:pPr>
-    </w:lvl>
-    <w:lvl w:ilvl="8">
-      <w:numFmt w:val="bullet"/>
-      <w:lvlText w:val="•"/>
-      <w:lvlJc w:val="left"/>
-      <w:pPr>
-        <w:ind w:left="6480" w:hanging="480"/>
-      </w:pPr>
-    </w:lvl>
-  </w:abstractNum>
-  <w:num w:numId="1">
-    <w:abstractNumId w:val="0"/>
+  <w:num w:numId="1000">
+    <w:abstractNumId w:val="990"/>
   </w:num>
-  <w:num w:numId="2">
-    <w:abstractNumId w:val="1"/>
+  <w:num w:numId="1001">
+    <w:abstractNumId w:val="991"/>
   </w:num>
-  <w:num w:numId="3">
-    <w:abstractNumId w:val="2"/>
+  <w:num w:numId="1002">
+    <w:abstractNumId w:val="99201"/>
     <w:lvlOverride w:ilvl="0">
       <w:startOverride w:val="1"/>
     </w:lvlOverride>
@@ -2896,8 +2368,8 @@
       <w:startOverride w:val="1"/>
     </w:lvlOverride>
   </w:num>
-  <w:num w:numId="4">
-    <w:abstractNumId w:val="2"/>
+  <w:num w:numId="1003">
+    <w:abstractNumId w:val="99201"/>
     <w:lvlOverride w:ilvl="0">
       <w:startOverride w:val="1"/>
     </w:lvlOverride>
@@ -2926,8 +2398,8 @@
       <w:startOverride w:val="1"/>
     </w:lvlOverride>
   </w:num>
-  <w:num w:numId="5">
-    <w:abstractNumId w:val="2"/>
+  <w:num w:numId="1004">
+    <w:abstractNumId w:val="99201"/>
     <w:lvlOverride w:ilvl="0">
       <w:startOverride w:val="1"/>
     </w:lvlOverride>
@@ -2956,8 +2428,8 @@
       <w:startOverride w:val="1"/>
     </w:lvlOverride>
   </w:num>
-  <w:num w:numId="6">
-    <w:abstractNumId w:val="2"/>
+  <w:num w:numId="1005">
+    <w:abstractNumId w:val="99201"/>
     <w:lvlOverride w:ilvl="0">
       <w:startOverride w:val="1"/>
     </w:lvlOverride>
@@ -2986,8 +2458,8 @@
       <w:startOverride w:val="1"/>
     </w:lvlOverride>
   </w:num>
-  <w:num w:numId="7">
-    <w:abstractNumId w:val="2"/>
+  <w:num w:numId="1006">
+    <w:abstractNumId w:val="99201"/>
     <w:lvlOverride w:ilvl="0">
       <w:startOverride w:val="1"/>
     </w:lvlOverride>
@@ -3015,22 +2487,19 @@
     <w:lvlOverride w:ilvl="8">
       <w:startOverride w:val="1"/>
     </w:lvlOverride>
-  </w:num>
-  <w:num w:numId="8">
-    <w:abstractNumId w:val="3"/>
   </w:num>
 </w:numbering>
 </file>
 
 <file path=word/styles.xml><?xml version="1.0" encoding="utf-8"?>
-<w:styles xmlns:mc="http://schemas.openxmlformats.org/markup-compatibility/2006" xmlns:r="http://schemas.openxmlformats.org/officeDocument/2006/relationships" xmlns:w="http://schemas.openxmlformats.org/wordprocessingml/2006/main" xmlns:w14="http://schemas.microsoft.com/office/word/2010/wordml" xmlns:w15="http://schemas.microsoft.com/office/word/2012/wordml" xmlns:w16cex="http://schemas.microsoft.com/office/word/2018/wordml/cex" xmlns:w16cid="http://schemas.microsoft.com/office/word/2016/wordml/cid" xmlns:w16="http://schemas.microsoft.com/office/word/2018/wordml" xmlns:w16sdtdh="http://schemas.microsoft.com/office/word/2020/wordml/sdtdatahash" xmlns:w16se="http://schemas.microsoft.com/office/word/2015/wordml/symex" mc:Ignorable="w14 w15 w16se w16cid w16 w16cex w16sdtdh">
+<w:styles xmlns:mc="http://schemas.openxmlformats.org/markup-compatibility/2006" xmlns:r="http://schemas.openxmlformats.org/officeDocument/2006/relationships" xmlns:w="http://schemas.openxmlformats.org/wordprocessingml/2006/main" xmlns:w14="http://schemas.microsoft.com/office/word/2010/wordml" xmlns:w15="http://schemas.microsoft.com/office/word/2012/wordml" xmlns:w16="http://schemas.microsoft.com/office/word/2018/wordml" xmlns:w16cex="http://schemas.microsoft.com/office/word/2018/wordml/cex" xmlns:w16cid="http://schemas.microsoft.com/office/word/2016/wordml/cid" xmlns:w16sdtdh="http://schemas.microsoft.com/office/word/2020/wordml/sdtdatahash" xmlns:w16se="http://schemas.microsoft.com/office/word/2015/wordml/symex" mc:Ignorable="w14 w15 w16se w16cid w16 w16cex w16sdtdh">
   <w:docDefaults>
     <w:rPrDefault>
       <w:rPr>
-        <w:rFonts w:asciiTheme="minorHAnsi" w:eastAsiaTheme="minorHAnsi" w:hAnsiTheme="minorHAnsi" w:cstheme="minorBidi"/>
+        <w:rFonts w:asciiTheme="minorHAnsi" w:cstheme="minorBidi" w:eastAsiaTheme="minorHAnsi" w:hAnsiTheme="minorHAnsi"/>
         <w:sz w:val="22"/>
         <w:szCs w:val="22"/>
-        <w:lang w:val="en-US" w:eastAsia="en-US" w:bidi="ar-SA"/>
+        <w:lang w:bidi="ar-SA" w:eastAsia="en-US" w:val="en-US"/>
       </w:rPr>
     </w:rPrDefault>
     <w:pPrDefault>
@@ -3039,17 +2508,17 @@
       </w:pPr>
     </w:pPrDefault>
   </w:docDefaults>
-  <w:latentStyles w:defLockedState="0" w:defUIPriority="99" w:defSemiHidden="0" w:defUnhideWhenUsed="0" w:defQFormat="0" w:count="376">
-    <w:lsdException w:name="Normal" w:uiPriority="0" w:qFormat="1"/>
-    <w:lsdException w:name="heading 1" w:uiPriority="9" w:qFormat="1"/>
-    <w:lsdException w:name="heading 2" w:semiHidden="1" w:uiPriority="9" w:unhideWhenUsed="1" w:qFormat="1"/>
-    <w:lsdException w:name="heading 3" w:semiHidden="1" w:uiPriority="9" w:unhideWhenUsed="1" w:qFormat="1"/>
-    <w:lsdException w:name="heading 4" w:semiHidden="1" w:uiPriority="9" w:unhideWhenUsed="1" w:qFormat="1"/>
-    <w:lsdException w:name="heading 5" w:semiHidden="1" w:uiPriority="9" w:unhideWhenUsed="1" w:qFormat="1"/>
-    <w:lsdException w:name="heading 6" w:semiHidden="1" w:uiPriority="9" w:unhideWhenUsed="1" w:qFormat="1"/>
-    <w:lsdException w:name="heading 7" w:semiHidden="1" w:uiPriority="9" w:unhideWhenUsed="1" w:qFormat="1"/>
-    <w:lsdException w:name="heading 8" w:semiHidden="1" w:uiPriority="9" w:unhideWhenUsed="1" w:qFormat="1"/>
-    <w:lsdException w:name="heading 9" w:semiHidden="1" w:uiPriority="9" w:unhideWhenUsed="1" w:qFormat="1"/>
+  <w:latentStyles w:count="376" w:defLockedState="0" w:defQFormat="0" w:defSemiHidden="0" w:defUIPriority="99" w:defUnhideWhenUsed="0">
+    <w:lsdException w:name="Normal" w:qFormat="1" w:uiPriority="0"/>
+    <w:lsdException w:name="heading 1" w:qFormat="1" w:uiPriority="9"/>
+    <w:lsdException w:name="heading 2" w:qFormat="1" w:semiHidden="1" w:uiPriority="9" w:unhideWhenUsed="1"/>
+    <w:lsdException w:name="heading 3" w:qFormat="1" w:semiHidden="1" w:uiPriority="9" w:unhideWhenUsed="1"/>
+    <w:lsdException w:name="heading 4" w:qFormat="1" w:semiHidden="1" w:uiPriority="9" w:unhideWhenUsed="1"/>
+    <w:lsdException w:name="heading 5" w:qFormat="1" w:semiHidden="1" w:uiPriority="9" w:unhideWhenUsed="1"/>
+    <w:lsdException w:name="heading 6" w:qFormat="1" w:semiHidden="1" w:uiPriority="9" w:unhideWhenUsed="1"/>
+    <w:lsdException w:name="heading 7" w:qFormat="1" w:semiHidden="1" w:uiPriority="9" w:unhideWhenUsed="1"/>
+    <w:lsdException w:name="heading 8" w:qFormat="1" w:semiHidden="1" w:uiPriority="9" w:unhideWhenUsed="1"/>
+    <w:lsdException w:name="heading 9" w:qFormat="1" w:semiHidden="1" w:uiPriority="9" w:unhideWhenUsed="1"/>
     <w:lsdException w:name="index 1" w:semiHidden="1" w:unhideWhenUsed="1"/>
     <w:lsdException w:name="index 2" w:semiHidden="1" w:unhideWhenUsed="1"/>
     <w:lsdException w:name="index 3" w:semiHidden="1" w:unhideWhenUsed="1"/>
@@ -3074,7 +2543,7 @@
     <w:lsdException w:name="header" w:semiHidden="1" w:unhideWhenUsed="1"/>
     <w:lsdException w:name="footer" w:semiHidden="1" w:unhideWhenUsed="1"/>
     <w:lsdException w:name="index heading" w:semiHidden="1" w:unhideWhenUsed="1"/>
-    <w:lsdException w:name="caption" w:semiHidden="1" w:uiPriority="35" w:unhideWhenUsed="1" w:qFormat="1"/>
+    <w:lsdException w:name="caption" w:qFormat="1" w:semiHidden="1" w:uiPriority="35" w:unhideWhenUsed="1"/>
     <w:lsdException w:name="table of figures" w:semiHidden="1" w:unhideWhenUsed="1"/>
     <w:lsdException w:name="envelope address" w:semiHidden="1" w:unhideWhenUsed="1"/>
     <w:lsdException w:name="envelope return" w:semiHidden="1" w:unhideWhenUsed="1"/>
@@ -3102,7 +2571,7 @@
     <w:lsdException w:name="List Number 3" w:semiHidden="1" w:unhideWhenUsed="1"/>
     <w:lsdException w:name="List Number 4" w:semiHidden="1" w:unhideWhenUsed="1"/>
     <w:lsdException w:name="List Number 5" w:semiHidden="1" w:unhideWhenUsed="1"/>
-    <w:lsdException w:name="Title" w:uiPriority="10" w:qFormat="1"/>
+    <w:lsdException w:name="Title" w:qFormat="1" w:uiPriority="10"/>
     <w:lsdException w:name="Closing" w:semiHidden="1" w:unhideWhenUsed="1"/>
     <w:lsdException w:name="Signature" w:semiHidden="1" w:unhideWhenUsed="1"/>
     <w:lsdException w:name="Default Paragraph Font" w:semiHidden="1" w:uiPriority="1" w:unhideWhenUsed="1"/>
@@ -3114,7 +2583,7 @@
     <w:lsdException w:name="List Continue 4" w:semiHidden="1" w:unhideWhenUsed="1"/>
     <w:lsdException w:name="List Continue 5" w:semiHidden="1" w:unhideWhenUsed="1"/>
     <w:lsdException w:name="Message Header" w:semiHidden="1" w:unhideWhenUsed="1"/>
-    <w:lsdException w:name="Subtitle" w:uiPriority="11" w:qFormat="1"/>
+    <w:lsdException w:name="Subtitle" w:qFormat="1" w:uiPriority="11"/>
     <w:lsdException w:name="Salutation" w:semiHidden="1" w:unhideWhenUsed="1"/>
     <w:lsdException w:name="Date" w:semiHidden="1" w:unhideWhenUsed="1"/>
     <w:lsdException w:name="Body Text First Indent" w:semiHidden="1" w:unhideWhenUsed="1"/>
@@ -3127,8 +2596,8 @@
     <w:lsdException w:name="Block Text" w:semiHidden="1" w:unhideWhenUsed="1"/>
     <w:lsdException w:name="Hyperlink" w:semiHidden="1" w:unhideWhenUsed="1"/>
     <w:lsdException w:name="FollowedHyperlink" w:semiHidden="1" w:unhideWhenUsed="1"/>
-    <w:lsdException w:name="Strong" w:uiPriority="22" w:qFormat="1"/>
-    <w:lsdException w:name="Emphasis" w:uiPriority="20" w:qFormat="1"/>
+    <w:lsdException w:name="Strong" w:qFormat="1" w:uiPriority="22"/>
+    <w:lsdException w:name="Emphasis" w:qFormat="1" w:uiPriority="20"/>
     <w:lsdException w:name="Document Map" w:semiHidden="1" w:unhideWhenUsed="1"/>
     <w:lsdException w:name="Plain Text" w:semiHidden="1" w:unhideWhenUsed="1"/>
     <w:lsdException w:name="E-mail Signature" w:semiHidden="1" w:unhideWhenUsed="1"/>
@@ -3197,7 +2666,7 @@
     <w:lsdException w:name="Table Grid" w:uiPriority="39"/>
     <w:lsdException w:name="Table Theme" w:semiHidden="1" w:unhideWhenUsed="1"/>
     <w:lsdException w:name="Placeholder Text" w:semiHidden="1"/>
-    <w:lsdException w:name="No Spacing" w:uiPriority="1" w:qFormat="1"/>
+    <w:lsdException w:name="No Spacing" w:qFormat="1" w:uiPriority="1"/>
     <w:lsdException w:name="Light Shading" w:uiPriority="60"/>
     <w:lsdException w:name="Light List" w:uiPriority="61"/>
     <w:lsdException w:name="Light Grid" w:uiPriority="62"/>
@@ -3219,9 +2688,9 @@
     <w:lsdException w:name="Medium Shading 2 Accent 1" w:uiPriority="64"/>
     <w:lsdException w:name="Medium List 1 Accent 1" w:uiPriority="65"/>
     <w:lsdException w:name="Revision" w:semiHidden="1"/>
-    <w:lsdException w:name="List Paragraph" w:uiPriority="34" w:qFormat="1"/>
-    <w:lsdException w:name="Quote" w:uiPriority="29" w:qFormat="1"/>
-    <w:lsdException w:name="Intense Quote" w:uiPriority="30" w:qFormat="1"/>
+    <w:lsdException w:name="List Paragraph" w:qFormat="1" w:uiPriority="34"/>
+    <w:lsdException w:name="Quote" w:qFormat="1" w:uiPriority="29"/>
+    <w:lsdException w:name="Intense Quote" w:qFormat="1" w:uiPriority="30"/>
     <w:lsdException w:name="Medium List 2 Accent 1" w:uiPriority="66"/>
     <w:lsdException w:name="Medium Grid 1 Accent 1" w:uiPriority="67"/>
     <w:lsdException w:name="Medium Grid 2 Accent 1" w:uiPriority="68"/>
@@ -3300,13 +2769,13 @@
     <w:lsdException w:name="Colorful Shading Accent 6" w:uiPriority="71"/>
     <w:lsdException w:name="Colorful List Accent 6" w:uiPriority="72"/>
     <w:lsdException w:name="Colorful Grid Accent 6" w:uiPriority="73"/>
-    <w:lsdException w:name="Subtle Emphasis" w:uiPriority="19" w:qFormat="1"/>
-    <w:lsdException w:name="Intense Emphasis" w:uiPriority="21" w:qFormat="1"/>
-    <w:lsdException w:name="Subtle Reference" w:uiPriority="31" w:qFormat="1"/>
-    <w:lsdException w:name="Intense Reference" w:uiPriority="32" w:qFormat="1"/>
-    <w:lsdException w:name="Book Title" w:uiPriority="33" w:qFormat="1"/>
+    <w:lsdException w:name="Subtle Emphasis" w:qFormat="1" w:uiPriority="19"/>
+    <w:lsdException w:name="Intense Emphasis" w:qFormat="1" w:uiPriority="21"/>
+    <w:lsdException w:name="Subtle Reference" w:qFormat="1" w:uiPriority="31"/>
+    <w:lsdException w:name="Intense Reference" w:qFormat="1" w:uiPriority="32"/>
+    <w:lsdException w:name="Book Title" w:qFormat="1" w:uiPriority="33"/>
     <w:lsdException w:name="Bibliography" w:semiHidden="1" w:uiPriority="37" w:unhideWhenUsed="1"/>
-    <w:lsdException w:name="TOC Heading" w:semiHidden="1" w:uiPriority="39" w:unhideWhenUsed="1" w:qFormat="1"/>
+    <w:lsdException w:name="TOC Heading" w:qFormat="1" w:semiHidden="1" w:uiPriority="39" w:unhideWhenUsed="1"/>
     <w:lsdException w:name="Plain Table 1" w:uiPriority="41"/>
     <w:lsdException w:name="Plain Table 2" w:uiPriority="42"/>
     <w:lsdException w:name="Plain Table 3" w:uiPriority="43"/>
@@ -3417,7 +2886,7 @@
     <w:lsdException w:name="Unresolved Mention" w:semiHidden="1" w:unhideWhenUsed="1"/>
     <w:lsdException w:name="Smart Link" w:semiHidden="1" w:unhideWhenUsed="1"/>
   </w:latentStyles>
-  <w:style w:type="paragraph" w:default="1" w:styleId="Normal">
+  <w:style w:default="1" w:styleId="Normal" w:type="paragraph">
     <w:name w:val="Normal"/>
     <w:qFormat/>
     <w:rsid w:val="006D7629"/>
@@ -3426,7 +2895,7 @@
       <w:sz w:val="24"/>
     </w:rPr>
   </w:style>
-  <w:style w:type="paragraph" w:styleId="Heading1">
+  <w:style w:styleId="Heading1" w:type="paragraph">
     <w:name w:val="heading 1"/>
     <w:next w:val="Normal"/>
     <w:link w:val="Heading1Char"/>
@@ -3436,18 +2905,18 @@
     <w:pPr>
       <w:keepNext/>
       <w:keepLines/>
-      <w:spacing w:before="240" w:after="0"/>
+      <w:spacing w:after="0" w:before="240"/>
       <w:ind w:left="720"/>
       <w:outlineLvl w:val="0"/>
     </w:pPr>
     <w:rPr>
-      <w:rFonts w:eastAsiaTheme="majorEastAsia" w:cstheme="majorBidi"/>
+      <w:rFonts w:cstheme="majorBidi" w:eastAsiaTheme="majorEastAsia"/>
       <w:b/>
       <w:sz w:val="32"/>
       <w:szCs w:val="32"/>
     </w:rPr>
   </w:style>
-  <w:style w:type="paragraph" w:styleId="Heading2">
+  <w:style w:styleId="Heading2" w:type="paragraph">
     <w:name w:val="heading 2"/>
     <w:basedOn w:val="Heading1"/>
     <w:next w:val="Normal"/>
@@ -3466,34 +2935,34 @@
       <w:szCs w:val="26"/>
     </w:rPr>
   </w:style>
-  <w:style w:type="character" w:default="1" w:styleId="DefaultParagraphFont">
+  <w:style w:default="1" w:styleId="DefaultParagraphFont" w:type="character">
     <w:name w:val="Default Paragraph Font"/>
     <w:uiPriority w:val="1"/>
     <w:semiHidden/>
     <w:unhideWhenUsed/>
   </w:style>
-  <w:style w:type="table" w:default="1" w:styleId="TableNormal">
+  <w:style w:default="1" w:styleId="TableNormal" w:type="table">
     <w:name w:val="Normal Table"/>
     <w:uiPriority w:val="99"/>
     <w:semiHidden/>
     <w:unhideWhenUsed/>
     <w:tblPr>
-      <w:tblInd w:w="0" w:type="dxa"/>
+      <w:tblInd w:type="dxa" w:w="0"/>
       <w:tblCellMar>
-        <w:top w:w="0" w:type="dxa"/>
-        <w:left w:w="108" w:type="dxa"/>
-        <w:bottom w:w="0" w:type="dxa"/>
-        <w:right w:w="108" w:type="dxa"/>
+        <w:top w:type="dxa" w:w="0"/>
+        <w:left w:type="dxa" w:w="108"/>
+        <w:bottom w:type="dxa" w:w="0"/>
+        <w:right w:type="dxa" w:w="108"/>
       </w:tblCellMar>
     </w:tblPr>
   </w:style>
-  <w:style w:type="numbering" w:default="1" w:styleId="NoList">
+  <w:style w:default="1" w:styleId="NoList" w:type="numbering">
     <w:name w:val="No List"/>
     <w:uiPriority w:val="99"/>
     <w:semiHidden/>
     <w:unhideWhenUsed/>
   </w:style>
-  <w:style w:type="paragraph" w:styleId="Title">
+  <w:style w:styleId="Title" w:type="paragraph">
     <w:name w:val="Title"/>
     <w:next w:val="Normal"/>
     <w:link w:val="TitleChar"/>
@@ -3506,7 +2975,7 @@
       <w:jc w:val="center"/>
     </w:pPr>
     <w:rPr>
-      <w:rFonts w:eastAsiaTheme="majorEastAsia" w:cstheme="majorBidi"/>
+      <w:rFonts w:cstheme="majorBidi" w:eastAsiaTheme="majorEastAsia"/>
       <w:b/>
       <w:spacing w:val="-10"/>
       <w:kern w:val="28"/>
@@ -3514,14 +2983,14 @@
       <w:szCs w:val="56"/>
     </w:rPr>
   </w:style>
-  <w:style w:type="character" w:customStyle="1" w:styleId="TitleChar">
+  <w:style w:customStyle="1" w:styleId="TitleChar" w:type="character">
     <w:name w:val="Title Char"/>
     <w:basedOn w:val="DefaultParagraphFont"/>
     <w:link w:val="Title"/>
     <w:uiPriority w:val="10"/>
     <w:rsid w:val="006D7629"/>
     <w:rPr>
-      <w:rFonts w:eastAsiaTheme="majorEastAsia" w:cstheme="majorBidi"/>
+      <w:rFonts w:cstheme="majorBidi" w:eastAsiaTheme="majorEastAsia"/>
       <w:b/>
       <w:spacing w:val="-10"/>
       <w:kern w:val="28"/>
@@ -3529,7 +2998,7 @@
       <w:szCs w:val="56"/>
     </w:rPr>
   </w:style>
-  <w:style w:type="paragraph" w:styleId="Subtitle">
+  <w:style w:styleId="Subtitle" w:type="paragraph">
     <w:name w:val="Subtitle"/>
     <w:basedOn w:val="Title"/>
     <w:next w:val="Normal"/>
@@ -3548,14 +3017,14 @@
       <w:sz w:val="28"/>
     </w:rPr>
   </w:style>
-  <w:style w:type="character" w:customStyle="1" w:styleId="SubtitleChar">
+  <w:style w:customStyle="1" w:styleId="SubtitleChar" w:type="character">
     <w:name w:val="Subtitle Char"/>
     <w:basedOn w:val="DefaultParagraphFont"/>
     <w:link w:val="Subtitle"/>
     <w:uiPriority w:val="11"/>
     <w:rsid w:val="006D7629"/>
     <w:rPr>
-      <w:rFonts w:eastAsiaTheme="minorEastAsia" w:cstheme="majorBidi"/>
+      <w:rFonts w:cstheme="majorBidi" w:eastAsiaTheme="minorEastAsia"/>
       <w:b/>
       <w:spacing w:val="15"/>
       <w:kern w:val="28"/>
@@ -3563,33 +3032,33 @@
       <w:szCs w:val="56"/>
     </w:rPr>
   </w:style>
-  <w:style w:type="character" w:customStyle="1" w:styleId="Heading1Char">
+  <w:style w:customStyle="1" w:styleId="Heading1Char" w:type="character">
     <w:name w:val="Heading 1 Char"/>
     <w:basedOn w:val="DefaultParagraphFont"/>
     <w:link w:val="Heading1"/>
     <w:uiPriority w:val="9"/>
     <w:rsid w:val="00313530"/>
     <w:rPr>
-      <w:rFonts w:eastAsiaTheme="majorEastAsia" w:cstheme="majorBidi"/>
+      <w:rFonts w:cstheme="majorBidi" w:eastAsiaTheme="majorEastAsia"/>
       <w:b/>
       <w:sz w:val="32"/>
       <w:szCs w:val="32"/>
     </w:rPr>
   </w:style>
-  <w:style w:type="character" w:customStyle="1" w:styleId="Heading2Char">
+  <w:style w:customStyle="1" w:styleId="Heading2Char" w:type="character">
     <w:name w:val="Heading 2 Char"/>
     <w:basedOn w:val="DefaultParagraphFont"/>
     <w:link w:val="Heading2"/>
     <w:uiPriority w:val="9"/>
     <w:rsid w:val="00E36DE9"/>
     <w:rPr>
-      <w:rFonts w:eastAsiaTheme="majorEastAsia" w:cstheme="majorBidi"/>
+      <w:rFonts w:cstheme="majorBidi" w:eastAsiaTheme="majorEastAsia"/>
       <w:b/>
       <w:sz w:val="28"/>
       <w:szCs w:val="26"/>
     </w:rPr>
   </w:style>
-  <w:style w:type="paragraph" w:styleId="Header">
+  <w:style w:styleId="Header" w:type="paragraph">
     <w:name w:val="header"/>
     <w:basedOn w:val="Normal"/>
     <w:link w:val="HeaderChar"/>
@@ -3598,13 +3067,13 @@
     <w:rsid w:val="00814764"/>
     <w:pPr>
       <w:tabs>
-        <w:tab w:val="center" w:pos="4680"/>
-        <w:tab w:val="right" w:pos="9360"/>
+        <w:tab w:pos="4680" w:val="center"/>
+        <w:tab w:pos="9360" w:val="right"/>
       </w:tabs>
       <w:spacing w:after="0" w:line="240" w:lineRule="auto"/>
     </w:pPr>
   </w:style>
-  <w:style w:type="character" w:customStyle="1" w:styleId="HeaderChar">
+  <w:style w:customStyle="1" w:styleId="HeaderChar" w:type="character">
     <w:name w:val="Header Char"/>
     <w:basedOn w:val="DefaultParagraphFont"/>
     <w:link w:val="Header"/>
@@ -3615,7 +3084,7 @@
       <w:sz w:val="24"/>
     </w:rPr>
   </w:style>
-  <w:style w:type="paragraph" w:styleId="Footer">
+  <w:style w:styleId="Footer" w:type="paragraph">
     <w:name w:val="footer"/>
     <w:basedOn w:val="Normal"/>
     <w:link w:val="FooterChar"/>
@@ -3624,13 +3093,13 @@
     <w:rsid w:val="00814764"/>
     <w:pPr>
       <w:tabs>
-        <w:tab w:val="center" w:pos="4680"/>
-        <w:tab w:val="right" w:pos="9360"/>
+        <w:tab w:pos="4680" w:val="center"/>
+        <w:tab w:pos="9360" w:val="right"/>
       </w:tabs>
       <w:spacing w:after="0" w:line="240" w:lineRule="auto"/>
     </w:pPr>
   </w:style>
-  <w:style w:type="character" w:customStyle="1" w:styleId="FooterChar">
+  <w:style w:customStyle="1" w:styleId="FooterChar" w:type="character">
     <w:name w:val="Footer Char"/>
     <w:basedOn w:val="DefaultParagraphFont"/>
     <w:link w:val="Footer"/>
@@ -3644,194 +3113,231 @@
   <w:style w:type="paragraph" w:customStyle="1" w:styleId="SourceCode">
     <w:name w:val="Source Code"/>
     <w:basedOn w:val="Normal"/>
+    <w:link w:val="VerbatimChar"/>
     <w:pPr>
-      <w:wordWrap w:val="0"/>
+      <w:wordWrap w:val="off"/>
     </w:pPr>
   </w:style>
   <w:style w:type="character" w:customStyle="1" w:styleId="KeywordTok">
     <w:name w:val="KeywordTok"/>
+    <w:basedOn w:val="VerbatimChar"/>
     <w:rPr>
+      <w:color w:val="007020"/>
       <w:b/>
-      <w:color w:val="007020"/>
     </w:rPr>
   </w:style>
   <w:style w:type="character" w:customStyle="1" w:styleId="DataTypeTok">
     <w:name w:val="DataTypeTok"/>
+    <w:basedOn w:val="VerbatimChar"/>
     <w:rPr>
       <w:color w:val="902000"/>
     </w:rPr>
   </w:style>
   <w:style w:type="character" w:customStyle="1" w:styleId="DecValTok">
     <w:name w:val="DecValTok"/>
+    <w:basedOn w:val="VerbatimChar"/>
     <w:rPr>
-      <w:color w:val="40A070"/>
+      <w:color w:val="40a070"/>
     </w:rPr>
   </w:style>
   <w:style w:type="character" w:customStyle="1" w:styleId="BaseNTok">
     <w:name w:val="BaseNTok"/>
+    <w:basedOn w:val="VerbatimChar"/>
     <w:rPr>
-      <w:color w:val="40A070"/>
+      <w:color w:val="40a070"/>
     </w:rPr>
   </w:style>
   <w:style w:type="character" w:customStyle="1" w:styleId="FloatTok">
     <w:name w:val="FloatTok"/>
+    <w:basedOn w:val="VerbatimChar"/>
     <w:rPr>
-      <w:color w:val="40A070"/>
+      <w:color w:val="40a070"/>
     </w:rPr>
   </w:style>
   <w:style w:type="character" w:customStyle="1" w:styleId="ConstantTok">
     <w:name w:val="ConstantTok"/>
+    <w:basedOn w:val="VerbatimChar"/>
     <w:rPr>
       <w:color w:val="880000"/>
     </w:rPr>
   </w:style>
   <w:style w:type="character" w:customStyle="1" w:styleId="CharTok">
     <w:name w:val="CharTok"/>
+    <w:basedOn w:val="VerbatimChar"/>
     <w:rPr>
-      <w:color w:val="4070A0"/>
+      <w:color w:val="4070a0"/>
     </w:rPr>
   </w:style>
   <w:style w:type="character" w:customStyle="1" w:styleId="SpecialCharTok">
     <w:name w:val="SpecialCharTok"/>
+    <w:basedOn w:val="VerbatimChar"/>
     <w:rPr>
-      <w:color w:val="4070A0"/>
+      <w:color w:val="4070a0"/>
     </w:rPr>
   </w:style>
   <w:style w:type="character" w:customStyle="1" w:styleId="StringTok">
     <w:name w:val="StringTok"/>
+    <w:basedOn w:val="VerbatimChar"/>
     <w:rPr>
-      <w:color w:val="4070A0"/>
+      <w:color w:val="4070a0"/>
     </w:rPr>
   </w:style>
   <w:style w:type="character" w:customStyle="1" w:styleId="VerbatimStringTok">
     <w:name w:val="VerbatimStringTok"/>
+    <w:basedOn w:val="VerbatimChar"/>
     <w:rPr>
-      <w:color w:val="4070A0"/>
+      <w:color w:val="4070a0"/>
     </w:rPr>
   </w:style>
   <w:style w:type="character" w:customStyle="1" w:styleId="SpecialStringTok">
     <w:name w:val="SpecialStringTok"/>
+    <w:basedOn w:val="VerbatimChar"/>
     <w:rPr>
-      <w:color w:val="BB6688"/>
+      <w:color w:val="bb6688"/>
     </w:rPr>
   </w:style>
   <w:style w:type="character" w:customStyle="1" w:styleId="ImportTok">
     <w:name w:val="ImportTok"/>
+    <w:basedOn w:val="VerbatimChar"/>
+    <w:rPr/>
   </w:style>
   <w:style w:type="character" w:customStyle="1" w:styleId="CommentTok">
     <w:name w:val="CommentTok"/>
+    <w:basedOn w:val="VerbatimChar"/>
     <w:rPr>
+      <w:color w:val="60a0b0"/>
       <w:i/>
-      <w:color w:val="60A0B0"/>
     </w:rPr>
   </w:style>
   <w:style w:type="character" w:customStyle="1" w:styleId="DocumentationTok">
     <w:name w:val="DocumentationTok"/>
+    <w:basedOn w:val="VerbatimChar"/>
     <w:rPr>
+      <w:color w:val="ba2121"/>
       <w:i/>
-      <w:color w:val="BA2121"/>
     </w:rPr>
   </w:style>
   <w:style w:type="character" w:customStyle="1" w:styleId="AnnotationTok">
     <w:name w:val="AnnotationTok"/>
+    <w:basedOn w:val="VerbatimChar"/>
     <w:rPr>
+      <w:color w:val="60a0b0"/>
       <w:b/>
       <w:i/>
-      <w:color w:val="60A0B0"/>
     </w:rPr>
   </w:style>
   <w:style w:type="character" w:customStyle="1" w:styleId="CommentVarTok">
     <w:name w:val="CommentVarTok"/>
+    <w:basedOn w:val="VerbatimChar"/>
     <w:rPr>
+      <w:color w:val="60a0b0"/>
       <w:b/>
       <w:i/>
-      <w:color w:val="60A0B0"/>
     </w:rPr>
   </w:style>
   <w:style w:type="character" w:customStyle="1" w:styleId="OtherTok">
     <w:name w:val="OtherTok"/>
+    <w:basedOn w:val="VerbatimChar"/>
     <w:rPr>
       <w:color w:val="007020"/>
     </w:rPr>
   </w:style>
   <w:style w:type="character" w:customStyle="1" w:styleId="FunctionTok">
     <w:name w:val="FunctionTok"/>
+    <w:basedOn w:val="VerbatimChar"/>
     <w:rPr>
-      <w:color w:val="06287E"/>
+      <w:color w:val="06287e"/>
     </w:rPr>
   </w:style>
   <w:style w:type="character" w:customStyle="1" w:styleId="VariableTok">
     <w:name w:val="VariableTok"/>
+    <w:basedOn w:val="VerbatimChar"/>
     <w:rPr>
-      <w:color w:val="19177C"/>
+      <w:color w:val="19177c"/>
     </w:rPr>
   </w:style>
   <w:style w:type="character" w:customStyle="1" w:styleId="ControlFlowTok">
     <w:name w:val="ControlFlowTok"/>
+    <w:basedOn w:val="VerbatimChar"/>
     <w:rPr>
+      <w:color w:val="007020"/>
       <w:b/>
-      <w:color w:val="007020"/>
     </w:rPr>
   </w:style>
   <w:style w:type="character" w:customStyle="1" w:styleId="OperatorTok">
     <w:name w:val="OperatorTok"/>
+    <w:basedOn w:val="VerbatimChar"/>
     <w:rPr>
       <w:color w:val="666666"/>
     </w:rPr>
   </w:style>
   <w:style w:type="character" w:customStyle="1" w:styleId="BuiltInTok">
     <w:name w:val="BuiltInTok"/>
+    <w:basedOn w:val="VerbatimChar"/>
+    <w:rPr/>
   </w:style>
   <w:style w:type="character" w:customStyle="1" w:styleId="ExtensionTok">
     <w:name w:val="ExtensionTok"/>
+    <w:basedOn w:val="VerbatimChar"/>
+    <w:rPr/>
   </w:style>
   <w:style w:type="character" w:customStyle="1" w:styleId="PreprocessorTok">
     <w:name w:val="PreprocessorTok"/>
+    <w:basedOn w:val="VerbatimChar"/>
     <w:rPr>
-      <w:color w:val="BC7A00"/>
+      <w:color w:val="bc7a00"/>
     </w:rPr>
   </w:style>
   <w:style w:type="character" w:customStyle="1" w:styleId="AttributeTok">
     <w:name w:val="AttributeTok"/>
+    <w:basedOn w:val="VerbatimChar"/>
     <w:rPr>
-      <w:color w:val="7D9029"/>
+      <w:color w:val="7d9029"/>
     </w:rPr>
   </w:style>
   <w:style w:type="character" w:customStyle="1" w:styleId="RegionMarkerTok">
     <w:name w:val="RegionMarkerTok"/>
+    <w:basedOn w:val="VerbatimChar"/>
+    <w:rPr/>
   </w:style>
   <w:style w:type="character" w:customStyle="1" w:styleId="InformationTok">
     <w:name w:val="InformationTok"/>
+    <w:basedOn w:val="VerbatimChar"/>
     <w:rPr>
+      <w:color w:val="60a0b0"/>
       <w:b/>
       <w:i/>
-      <w:color w:val="60A0B0"/>
     </w:rPr>
   </w:style>
   <w:style w:type="character" w:customStyle="1" w:styleId="WarningTok">
     <w:name w:val="WarningTok"/>
+    <w:basedOn w:val="VerbatimChar"/>
     <w:rPr>
+      <w:color w:val="60a0b0"/>
       <w:b/>
       <w:i/>
-      <w:color w:val="60A0B0"/>
     </w:rPr>
   </w:style>
   <w:style w:type="character" w:customStyle="1" w:styleId="AlertTok">
     <w:name w:val="AlertTok"/>
+    <w:basedOn w:val="VerbatimChar"/>
     <w:rPr>
+      <w:color w:val="ff0000"/>
       <w:b/>
-      <w:color w:val="FF0000"/>
     </w:rPr>
   </w:style>
   <w:style w:type="character" w:customStyle="1" w:styleId="ErrorTok">
     <w:name w:val="ErrorTok"/>
+    <w:basedOn w:val="VerbatimChar"/>
     <w:rPr>
+      <w:color w:val="ff0000"/>
       <w:b/>
-      <w:color w:val="FF0000"/>
     </w:rPr>
   </w:style>
   <w:style w:type="character" w:customStyle="1" w:styleId="NormalTok">
     <w:name w:val="NormalTok"/>
+    <w:basedOn w:val="VerbatimChar"/>
+    <w:rPr/>
   </w:style>
 </w:styles>
 </file>

</xml_diff>